<commit_message>
did D , E, not sure about E2.2 time for step
</commit_message>
<xml_diff>
--- a/AI2.docx
+++ b/AI2.docx
@@ -1,6 +1,6 @@
 
 <file path=word/document.xml><?xml version="1.0" encoding="utf-8"?>
-<w:document xmlns:wpc="http://schemas.microsoft.com/office/word/2010/wordprocessingCanvas" xmlns:cx="http://schemas.microsoft.com/office/drawing/2014/chartex" xmlns:cx1="http://schemas.microsoft.com/office/drawing/2015/9/8/chartex" xmlns:cx2="http://schemas.microsoft.com/office/drawing/2015/10/21/chartex" xmlns:cx3="http://schemas.microsoft.com/office/drawing/2016/5/9/chartex" xmlns:cx4="http://schemas.microsoft.com/office/drawing/2016/5/10/chartex" xmlns:cx5="http://schemas.microsoft.com/office/drawing/2016/5/11/chartex" xmlns:cx6="http://schemas.microsoft.com/office/drawing/2016/5/12/chartex" xmlns:cx7="http://schemas.microsoft.com/office/drawing/2016/5/13/chartex" xmlns:cx8="http://schemas.microsoft.com/office/drawing/2016/5/14/chartex" xmlns:mc="http://schemas.openxmlformats.org/markup-compatibility/2006" xmlns:aink="http://schemas.microsoft.com/office/drawing/2016/ink" xmlns:am3d="http://schemas.microsoft.com/office/drawing/2017/model3d" xmlns:o="urn:schemas-microsoft-com:office:office" xmlns:r="http://schemas.openxmlformats.org/officeDocument/2006/relationships" xmlns:m="http://schemas.openxmlformats.org/officeDocument/2006/math" xmlns:v="urn:schemas-microsoft-com:vml" xmlns:wp14="http://schemas.microsoft.com/office/word/2010/wordprocessingDrawing" xmlns:wp="http://schemas.openxmlformats.org/drawingml/2006/wordprocessingDrawing" xmlns:w10="urn:schemas-microsoft-com:office:word" xmlns:w="http://schemas.openxmlformats.org/wordprocessingml/2006/main" xmlns:w14="http://schemas.microsoft.com/office/word/2010/wordml" xmlns:w15="http://schemas.microsoft.com/office/word/2012/wordml" xmlns:w16se="http://schemas.microsoft.com/office/word/2015/wordml/symex" xmlns:wpg="http://schemas.microsoft.com/office/word/2010/wordprocessingGroup" xmlns:wpi="http://schemas.microsoft.com/office/word/2010/wordprocessingInk" xmlns:wne="http://schemas.microsoft.com/office/word/2006/wordml" xmlns:wps="http://schemas.microsoft.com/office/word/2010/wordprocessingShape" mc:Ignorable="w14 w15 w16se wp14">
+<w:document xmlns:wpc="http://schemas.microsoft.com/office/word/2010/wordprocessingCanvas" xmlns:mc="http://schemas.openxmlformats.org/markup-compatibility/2006" xmlns:o="urn:schemas-microsoft-com:office:office" xmlns:r="http://schemas.openxmlformats.org/officeDocument/2006/relationships" xmlns:m="http://schemas.openxmlformats.org/officeDocument/2006/math" xmlns:v="urn:schemas-microsoft-com:vml" xmlns:wp14="http://schemas.microsoft.com/office/word/2010/wordprocessingDrawing" xmlns:wp="http://schemas.openxmlformats.org/drawingml/2006/wordprocessingDrawing" xmlns:w10="urn:schemas-microsoft-com:office:word" xmlns:w="http://schemas.openxmlformats.org/wordprocessingml/2006/main" xmlns:w14="http://schemas.microsoft.com/office/word/2010/wordml" xmlns:w15="http://schemas.microsoft.com/office/word/2012/wordml" xmlns:wpg="http://schemas.microsoft.com/office/word/2010/wordprocessingGroup" xmlns:wpi="http://schemas.microsoft.com/office/word/2010/wordprocessingInk" xmlns:wne="http://schemas.microsoft.com/office/word/2006/wordml" xmlns:wps="http://schemas.microsoft.com/office/word/2010/wordprocessingShape" mc:Ignorable="w14 w15 wp14">
   <w:body>
     <w:p>
       <w:pPr>
@@ -181,7 +181,7 @@
     </w:p>
     <w:p>
       <w:pPr>
-        <w:pStyle w:val="ListParagraph"/>
+        <w:pStyle w:val="a3"/>
         <w:numPr>
           <w:ilvl w:val="0"/>
           <w:numId w:val="1"/>
@@ -198,7 +198,7 @@
     </w:p>
     <w:p>
       <w:pPr>
-        <w:pStyle w:val="ListParagraph"/>
+        <w:pStyle w:val="a3"/>
         <w:bidi/>
         <w:ind w:left="1080"/>
         <w:rPr>
@@ -272,49 +272,7 @@
                     <w:rPr>
                       <w:rFonts w:ascii="Cambria Math" w:hAnsi="Cambria Math"/>
                     </w:rPr>
-                    <m:t>-</m:t>
-                  </m:r>
-                  <m:r>
-                    <w:rPr>
-                      <w:rFonts w:ascii="Cambria Math" w:hAnsi="Cambria Math"/>
-                    </w:rPr>
-                    <m:t>∞ ,</m:t>
-                  </m:r>
-                  <m:r>
-                    <w:rPr>
-                      <w:rFonts w:ascii="Cambria Math" w:hAnsi="Cambria Math"/>
-                    </w:rPr>
-                    <m:t xml:space="preserve">                                          </m:t>
-                  </m:r>
-                  <m:r>
-                    <w:rPr>
-                      <w:rFonts w:ascii="Cambria Math" w:hAnsi="Cambria Math"/>
-                    </w:rPr>
-                    <m:t xml:space="preserve">  </m:t>
-                  </m:r>
-                  <m:r>
-                    <w:rPr>
-                      <w:rFonts w:ascii="Cambria Math" w:hAnsi="Cambria Math"/>
-                    </w:rPr>
-                    <m:t>I</m:t>
-                  </m:r>
-                  <m:r>
-                    <w:rPr>
-                      <w:rFonts w:ascii="Cambria Math" w:hAnsi="Cambria Math"/>
-                    </w:rPr>
-                    <m:t xml:space="preserve"> does not have any moves lefs∨</m:t>
-                  </m:r>
-                  <m:r>
-                    <w:rPr>
-                      <w:rFonts w:ascii="Cambria Math" w:hAnsi="Cambria Math"/>
-                    </w:rPr>
-                    <m:t>I</m:t>
-                  </m:r>
-                  <m:r>
-                    <w:rPr>
-                      <w:rFonts w:ascii="Cambria Math" w:hAnsi="Cambria Math"/>
-                    </w:rPr>
-                    <m:t xml:space="preserve"> does not have any coins left</m:t>
+                    <m:t>-∞ ,                                            I does not have any moves lefs∨I does not have any coins left</m:t>
                   </m:r>
                 </m:e>
                 <m:e>
@@ -418,19 +376,7 @@
                     <w:rPr>
                       <w:rFonts w:ascii="Cambria Math" w:hAnsi="Cambria Math"/>
                     </w:rPr>
-                    <m:t>,</m:t>
-                  </m:r>
-                  <m:r>
-                    <w:rPr>
-                      <w:rFonts w:ascii="Cambria Math" w:hAnsi="Cambria Math"/>
-                    </w:rPr>
-                    <m:t xml:space="preserve">  </m:t>
-                  </m:r>
-                  <m:r>
-                    <w:rPr>
-                      <w:rFonts w:ascii="Cambria Math" w:hAnsi="Cambria Math"/>
-                    </w:rPr>
-                    <m:t>else</m:t>
+                    <m:t>,  else</m:t>
                   </m:r>
                 </m:e>
               </m:eqArr>
@@ -441,7 +387,7 @@
     </w:p>
     <w:p>
       <w:pPr>
-        <w:pStyle w:val="ListParagraph"/>
+        <w:pStyle w:val="a3"/>
         <w:bidi/>
         <w:ind w:left="1080"/>
         <w:rPr>
@@ -458,7 +404,7 @@
     </w:p>
     <w:p>
       <w:pPr>
-        <w:pStyle w:val="ListParagraph"/>
+        <w:pStyle w:val="a3"/>
         <w:bidi/>
         <w:ind w:left="1080"/>
         <w:rPr>
@@ -534,194 +480,6 @@
                               <w:rFonts w:ascii="Cambria Math" w:hAnsi="Cambria Math"/>
                             </w:rPr>
                             <m:t>mine</m:t>
-                          </m:r>
-                        </m:sub>
-                      </m:sSub>
-                    </m:num>
-                    <m:den>
-                      <m:r>
-                        <w:rPr>
-                          <w:rFonts w:ascii="Cambria Math" w:hAnsi="Cambria Math"/>
-                        </w:rPr>
-                        <m:t>coin</m:t>
-                      </m:r>
-                      <m:sSub>
-                        <m:sSubPr>
-                          <m:ctrlPr>
-                            <w:rPr>
-                              <w:rFonts w:ascii="Cambria Math" w:hAnsi="Cambria Math"/>
-                              <w:i/>
-                            </w:rPr>
-                          </m:ctrlPr>
-                        </m:sSubPr>
-                        <m:e>
-                          <m:r>
-                            <w:rPr>
-                              <w:rFonts w:ascii="Cambria Math" w:hAnsi="Cambria Math"/>
-                            </w:rPr>
-                            <m:t>s</m:t>
-                          </m:r>
-                        </m:e>
-                        <m:sub>
-                          <m:r>
-                            <w:rPr>
-                              <w:rFonts w:ascii="Cambria Math" w:hAnsi="Cambria Math"/>
-                            </w:rPr>
-                            <m:t>mine</m:t>
-                          </m:r>
-                        </m:sub>
-                      </m:sSub>
-                      <m:r>
-                        <w:rPr>
-                          <w:rFonts w:ascii="Cambria Math" w:hAnsi="Cambria Math"/>
-                        </w:rPr>
-                        <m:t>+coin</m:t>
-                      </m:r>
-                      <m:sSub>
-                        <m:sSubPr>
-                          <m:ctrlPr>
-                            <w:rPr>
-                              <w:rFonts w:ascii="Cambria Math" w:hAnsi="Cambria Math"/>
-                              <w:i/>
-                            </w:rPr>
-                          </m:ctrlPr>
-                        </m:sSubPr>
-                        <m:e>
-                          <m:r>
-                            <w:rPr>
-                              <w:rFonts w:ascii="Cambria Math" w:hAnsi="Cambria Math"/>
-                            </w:rPr>
-                            <m:t>s</m:t>
-                          </m:r>
-                        </m:e>
-                        <m:sub>
-                          <m:r>
-                            <w:rPr>
-                              <w:rFonts w:ascii="Cambria Math" w:hAnsi="Cambria Math"/>
-                            </w:rPr>
-                            <m:t>opp</m:t>
-                          </m:r>
-                        </m:sub>
-                      </m:sSub>
-                    </m:den>
-                  </m:f>
-                  <m:r>
-                    <w:rPr>
-                      <w:rFonts w:ascii="Cambria Math" w:hAnsi="Cambria Math"/>
-                    </w:rPr>
-                    <m:t xml:space="preserve">,  </m:t>
-                  </m:r>
-                  <m:r>
-                    <w:rPr>
-                      <w:rFonts w:ascii="Cambria Math" w:hAnsi="Cambria Math"/>
-                    </w:rPr>
-                    <m:t>coin</m:t>
-                  </m:r>
-                  <m:sSub>
-                    <m:sSubPr>
-                      <m:ctrlPr>
-                        <w:rPr>
-                          <w:rFonts w:ascii="Cambria Math" w:hAnsi="Cambria Math"/>
-                          <w:i/>
-                        </w:rPr>
-                      </m:ctrlPr>
-                    </m:sSubPr>
-                    <m:e>
-                      <m:r>
-                        <w:rPr>
-                          <w:rFonts w:ascii="Cambria Math" w:hAnsi="Cambria Math"/>
-                        </w:rPr>
-                        <m:t>s</m:t>
-                      </m:r>
-                    </m:e>
-                    <m:sub>
-                      <m:r>
-                        <w:rPr>
-                          <w:rFonts w:ascii="Cambria Math" w:hAnsi="Cambria Math"/>
-                        </w:rPr>
-                        <m:t>mine</m:t>
-                      </m:r>
-                    </m:sub>
-                  </m:sSub>
-                  <m:r>
-                    <w:rPr>
-                      <w:rFonts w:ascii="Cambria Math" w:hAnsi="Cambria Math"/>
-                    </w:rPr>
-                    <m:t>&gt;coin</m:t>
-                  </m:r>
-                  <m:sSub>
-                    <m:sSubPr>
-                      <m:ctrlPr>
-                        <w:rPr>
-                          <w:rFonts w:ascii="Cambria Math" w:hAnsi="Cambria Math"/>
-                          <w:i/>
-                        </w:rPr>
-                      </m:ctrlPr>
-                    </m:sSubPr>
-                    <m:e>
-                      <m:r>
-                        <w:rPr>
-                          <w:rFonts w:ascii="Cambria Math" w:hAnsi="Cambria Math"/>
-                        </w:rPr>
-                        <m:t>s</m:t>
-                      </m:r>
-                    </m:e>
-                    <m:sub>
-                      <m:r>
-                        <w:rPr>
-                          <w:rFonts w:ascii="Cambria Math" w:hAnsi="Cambria Math"/>
-                        </w:rPr>
-                        <m:t>opp</m:t>
-                      </m:r>
-                    </m:sub>
-                  </m:sSub>
-                </m:e>
-                <m:e>
-                  <m:f>
-                    <m:fPr>
-                      <m:ctrlPr>
-                        <w:rPr>
-                          <w:rFonts w:ascii="Cambria Math" w:hAnsi="Cambria Math"/>
-                          <w:i/>
-                        </w:rPr>
-                      </m:ctrlPr>
-                    </m:fPr>
-                    <m:num>
-                      <m:r>
-                        <w:rPr>
-                          <w:rFonts w:ascii="Cambria Math" w:hAnsi="Cambria Math"/>
-                        </w:rPr>
-                        <m:t>-</m:t>
-                      </m:r>
-                      <m:r>
-                        <w:rPr>
-                          <w:rFonts w:ascii="Cambria Math" w:hAnsi="Cambria Math"/>
-                        </w:rPr>
-                        <m:t>100⋅coin</m:t>
-                      </m:r>
-                      <m:sSub>
-                        <m:sSubPr>
-                          <m:ctrlPr>
-                            <w:rPr>
-                              <w:rFonts w:ascii="Cambria Math" w:hAnsi="Cambria Math"/>
-                              <w:i/>
-                            </w:rPr>
-                          </m:ctrlPr>
-                        </m:sSubPr>
-                        <m:e>
-                          <m:r>
-                            <w:rPr>
-                              <w:rFonts w:ascii="Cambria Math" w:hAnsi="Cambria Math"/>
-                            </w:rPr>
-                            <m:t>s</m:t>
-                          </m:r>
-                        </m:e>
-                        <m:sub>
-                          <m:r>
-                            <w:rPr>
-                              <w:rFonts w:ascii="Cambria Math" w:hAnsi="Cambria Math"/>
-                            </w:rPr>
-                            <m:t>opp</m:t>
                           </m:r>
                         </m:sub>
                       </m:sSub>
@@ -829,13 +587,183 @@
                     <w:rPr>
                       <w:rFonts w:ascii="Cambria Math" w:hAnsi="Cambria Math"/>
                     </w:rPr>
-                    <m:t>&lt;</m:t>
+                    <m:t>&gt;coin</m:t>
                   </m:r>
+                  <m:sSub>
+                    <m:sSubPr>
+                      <m:ctrlPr>
+                        <w:rPr>
+                          <w:rFonts w:ascii="Cambria Math" w:hAnsi="Cambria Math"/>
+                          <w:i/>
+                        </w:rPr>
+                      </m:ctrlPr>
+                    </m:sSubPr>
+                    <m:e>
+                      <m:r>
+                        <w:rPr>
+                          <w:rFonts w:ascii="Cambria Math" w:hAnsi="Cambria Math"/>
+                        </w:rPr>
+                        <m:t>s</m:t>
+                      </m:r>
+                    </m:e>
+                    <m:sub>
+                      <m:r>
+                        <w:rPr>
+                          <w:rFonts w:ascii="Cambria Math" w:hAnsi="Cambria Math"/>
+                        </w:rPr>
+                        <m:t>opp</m:t>
+                      </m:r>
+                    </m:sub>
+                  </m:sSub>
+                </m:e>
+                <m:e>
+                  <m:f>
+                    <m:fPr>
+                      <m:ctrlPr>
+                        <w:rPr>
+                          <w:rFonts w:ascii="Cambria Math" w:hAnsi="Cambria Math"/>
+                          <w:i/>
+                        </w:rPr>
+                      </m:ctrlPr>
+                    </m:fPr>
+                    <m:num>
+                      <m:r>
+                        <w:rPr>
+                          <w:rFonts w:ascii="Cambria Math" w:hAnsi="Cambria Math"/>
+                        </w:rPr>
+                        <m:t>-100⋅coin</m:t>
+                      </m:r>
+                      <m:sSub>
+                        <m:sSubPr>
+                          <m:ctrlPr>
+                            <w:rPr>
+                              <w:rFonts w:ascii="Cambria Math" w:hAnsi="Cambria Math"/>
+                              <w:i/>
+                            </w:rPr>
+                          </m:ctrlPr>
+                        </m:sSubPr>
+                        <m:e>
+                          <m:r>
+                            <w:rPr>
+                              <w:rFonts w:ascii="Cambria Math" w:hAnsi="Cambria Math"/>
+                            </w:rPr>
+                            <m:t>s</m:t>
+                          </m:r>
+                        </m:e>
+                        <m:sub>
+                          <m:r>
+                            <w:rPr>
+                              <w:rFonts w:ascii="Cambria Math" w:hAnsi="Cambria Math"/>
+                            </w:rPr>
+                            <m:t>opp</m:t>
+                          </m:r>
+                        </m:sub>
+                      </m:sSub>
+                    </m:num>
+                    <m:den>
+                      <m:r>
+                        <w:rPr>
+                          <w:rFonts w:ascii="Cambria Math" w:hAnsi="Cambria Math"/>
+                        </w:rPr>
+                        <m:t>coin</m:t>
+                      </m:r>
+                      <m:sSub>
+                        <m:sSubPr>
+                          <m:ctrlPr>
+                            <w:rPr>
+                              <w:rFonts w:ascii="Cambria Math" w:hAnsi="Cambria Math"/>
+                              <w:i/>
+                            </w:rPr>
+                          </m:ctrlPr>
+                        </m:sSubPr>
+                        <m:e>
+                          <m:r>
+                            <w:rPr>
+                              <w:rFonts w:ascii="Cambria Math" w:hAnsi="Cambria Math"/>
+                            </w:rPr>
+                            <m:t>s</m:t>
+                          </m:r>
+                        </m:e>
+                        <m:sub>
+                          <m:r>
+                            <w:rPr>
+                              <w:rFonts w:ascii="Cambria Math" w:hAnsi="Cambria Math"/>
+                            </w:rPr>
+                            <m:t>mine</m:t>
+                          </m:r>
+                        </m:sub>
+                      </m:sSub>
+                      <m:r>
+                        <w:rPr>
+                          <w:rFonts w:ascii="Cambria Math" w:hAnsi="Cambria Math"/>
+                        </w:rPr>
+                        <m:t>+coin</m:t>
+                      </m:r>
+                      <m:sSub>
+                        <m:sSubPr>
+                          <m:ctrlPr>
+                            <w:rPr>
+                              <w:rFonts w:ascii="Cambria Math" w:hAnsi="Cambria Math"/>
+                              <w:i/>
+                            </w:rPr>
+                          </m:ctrlPr>
+                        </m:sSubPr>
+                        <m:e>
+                          <m:r>
+                            <w:rPr>
+                              <w:rFonts w:ascii="Cambria Math" w:hAnsi="Cambria Math"/>
+                            </w:rPr>
+                            <m:t>s</m:t>
+                          </m:r>
+                        </m:e>
+                        <m:sub>
+                          <m:r>
+                            <w:rPr>
+                              <w:rFonts w:ascii="Cambria Math" w:hAnsi="Cambria Math"/>
+                            </w:rPr>
+                            <m:t>opp</m:t>
+                          </m:r>
+                        </m:sub>
+                      </m:sSub>
+                    </m:den>
+                  </m:f>
                   <m:r>
                     <w:rPr>
                       <w:rFonts w:ascii="Cambria Math" w:hAnsi="Cambria Math"/>
                     </w:rPr>
-                    <m:t>coin</m:t>
+                    <m:t>,  coin</m:t>
+                  </m:r>
+                  <m:sSub>
+                    <m:sSubPr>
+                      <m:ctrlPr>
+                        <w:rPr>
+                          <w:rFonts w:ascii="Cambria Math" w:hAnsi="Cambria Math"/>
+                          <w:i/>
+                        </w:rPr>
+                      </m:ctrlPr>
+                    </m:sSubPr>
+                    <m:e>
+                      <m:r>
+                        <w:rPr>
+                          <w:rFonts w:ascii="Cambria Math" w:hAnsi="Cambria Math"/>
+                        </w:rPr>
+                        <m:t>s</m:t>
+                      </m:r>
+                    </m:e>
+                    <m:sub>
+                      <m:r>
+                        <w:rPr>
+                          <w:rFonts w:ascii="Cambria Math" w:hAnsi="Cambria Math"/>
+                        </w:rPr>
+                        <m:t>mine</m:t>
+                      </m:r>
+                    </m:sub>
+                  </m:sSub>
+                  <m:r>
+                    <w:rPr>
+                      <w:rFonts w:ascii="Cambria Math" w:hAnsi="Cambria Math"/>
+                    </w:rPr>
+                    <m:t>&lt;coin</m:t>
                   </m:r>
                   <m:sSub>
                     <m:sSubPr>
@@ -872,7 +800,7 @@
     </w:p>
     <w:p>
       <w:pPr>
-        <w:pStyle w:val="ListParagraph"/>
+        <w:pStyle w:val="a3"/>
         <w:bidi/>
         <w:ind w:left="1080"/>
         <w:rPr>
@@ -885,19 +813,7 @@
             <w:rPr>
               <w:rFonts w:ascii="Cambria Math" w:hAnsi="Cambria Math"/>
             </w:rPr>
-            <m:t>corner</m:t>
-          </m:r>
-          <m:r>
-            <w:rPr>
-              <w:rFonts w:ascii="Cambria Math" w:hAnsi="Cambria Math"/>
-            </w:rPr>
-            <m:t xml:space="preserve"> diff= </m:t>
-          </m:r>
-          <m:r>
-            <w:rPr>
-              <w:rFonts w:ascii="Cambria Math" w:hAnsi="Cambria Math"/>
-            </w:rPr>
-            <m:t>25⋅</m:t>
+            <m:t>corner diff= 25⋅</m:t>
           </m:r>
           <m:d>
             <m:dPr>
@@ -980,7 +896,7 @@
     </w:p>
     <w:p>
       <w:pPr>
-        <w:pStyle w:val="ListParagraph"/>
+        <w:pStyle w:val="a3"/>
         <w:bidi/>
         <w:ind w:left="1080"/>
         <w:rPr>
@@ -993,19 +909,7 @@
             <w:rPr>
               <w:rFonts w:ascii="Cambria Math" w:hAnsi="Cambria Math"/>
             </w:rPr>
-            <m:t>corner clossness</m:t>
-          </m:r>
-          <m:r>
-            <w:rPr>
-              <w:rFonts w:ascii="Cambria Math" w:hAnsi="Cambria Math"/>
-            </w:rPr>
-            <m:t>=</m:t>
-          </m:r>
-          <m:r>
-            <w:rPr>
-              <w:rFonts w:ascii="Cambria Math" w:hAnsi="Cambria Math"/>
-            </w:rPr>
-            <m:t>-8</m:t>
+            <m:t>corner clossness=-8</m:t>
           </m:r>
           <m:f>
             <m:fPr>
@@ -1053,13 +957,7 @@
                 <w:rPr>
                   <w:rFonts w:ascii="Cambria Math" w:hAnsi="Cambria Math"/>
                 </w:rPr>
-                <m:t xml:space="preserve">near </m:t>
-              </m:r>
-              <m:r>
-                <w:rPr>
-                  <w:rFonts w:ascii="Cambria Math" w:hAnsi="Cambria Math"/>
-                </w:rPr>
-                <m:t>corner</m:t>
+                <m:t>near corner</m:t>
               </m:r>
               <m:sSub>
                 <m:sSubPr>
@@ -1091,19 +989,7 @@
                 <w:rPr>
                   <w:rFonts w:ascii="Cambria Math" w:hAnsi="Cambria Math"/>
                 </w:rPr>
-                <m:t>-</m:t>
-              </m:r>
-              <m:r>
-                <w:rPr>
-                  <w:rFonts w:ascii="Cambria Math" w:hAnsi="Cambria Math"/>
-                </w:rPr>
-                <m:t xml:space="preserve">near </m:t>
-              </m:r>
-              <m:r>
-                <w:rPr>
-                  <w:rFonts w:ascii="Cambria Math" w:hAnsi="Cambria Math"/>
-                </w:rPr>
-                <m:t>corner</m:t>
+                <m:t>-near corner</m:t>
               </m:r>
               <m:sSub>
                 <m:sSubPr>
@@ -1138,7 +1024,7 @@
     </w:p>
     <w:p>
       <w:pPr>
-        <w:pStyle w:val="ListParagraph"/>
+        <w:pStyle w:val="a3"/>
         <w:bidi/>
         <w:ind w:left="1080"/>
         <w:rPr>
@@ -1151,13 +1037,7 @@
             <w:rPr>
               <w:rFonts w:ascii="Cambria Math" w:hAnsi="Cambria Math"/>
             </w:rPr>
-            <m:t>mobilty</m:t>
-          </m:r>
-          <m:r>
-            <w:rPr>
-              <w:rFonts w:ascii="Cambria Math" w:hAnsi="Cambria Math"/>
-            </w:rPr>
-            <m:t xml:space="preserve"> diff= </m:t>
+            <m:t xml:space="preserve">mobilty diff= </m:t>
           </m:r>
           <m:d>
             <m:dPr>
@@ -1195,13 +1075,7 @@
                         <w:rPr>
                           <w:rFonts w:ascii="Cambria Math" w:hAnsi="Cambria Math"/>
                         </w:rPr>
-                        <m:t>100⋅</m:t>
-                      </m:r>
-                      <m:r>
-                        <w:rPr>
-                          <w:rFonts w:ascii="Cambria Math" w:hAnsi="Cambria Math"/>
-                        </w:rPr>
-                        <m:t>possiable mov</m:t>
+                        <m:t>100⋅possiable mov</m:t>
                       </m:r>
                       <m:sSub>
                         <m:sSubPr>
@@ -1251,13 +1125,7 @@
                             <w:rPr>
                               <w:rFonts w:ascii="Cambria Math" w:hAnsi="Cambria Math"/>
                             </w:rPr>
-                            <m:t>e</m:t>
-                          </m:r>
-                          <m:r>
-                            <w:rPr>
-                              <w:rFonts w:ascii="Cambria Math" w:hAnsi="Cambria Math"/>
-                            </w:rPr>
-                            <m:t>s</m:t>
+                            <m:t>es</m:t>
                           </m:r>
                         </m:e>
                         <m:sub>
@@ -1289,13 +1157,7 @@
                             <w:rPr>
                               <w:rFonts w:ascii="Cambria Math" w:hAnsi="Cambria Math"/>
                             </w:rPr>
-                            <m:t>e</m:t>
-                          </m:r>
-                          <m:r>
-                            <w:rPr>
-                              <w:rFonts w:ascii="Cambria Math" w:hAnsi="Cambria Math"/>
-                            </w:rPr>
-                            <m:t>s</m:t>
+                            <m:t>es</m:t>
                           </m:r>
                         </m:e>
                         <m:sub>
@@ -1329,13 +1191,7 @@
                         <w:rPr>
                           <w:rFonts w:ascii="Cambria Math" w:hAnsi="Cambria Math"/>
                         </w:rPr>
-                        <m:t>e</m:t>
-                      </m:r>
-                      <m:r>
-                        <w:rPr>
-                          <w:rFonts w:ascii="Cambria Math" w:hAnsi="Cambria Math"/>
-                        </w:rPr>
-                        <m:t>s</m:t>
+                        <m:t>es</m:t>
                       </m:r>
                     </m:e>
                     <m:sub>
@@ -1367,13 +1223,7 @@
                         <w:rPr>
                           <w:rFonts w:ascii="Cambria Math" w:hAnsi="Cambria Math"/>
                         </w:rPr>
-                        <m:t>e</m:t>
-                      </m:r>
-                      <m:r>
-                        <w:rPr>
-                          <w:rFonts w:ascii="Cambria Math" w:hAnsi="Cambria Math"/>
-                        </w:rPr>
-                        <m:t>s</m:t>
+                        <m:t>es</m:t>
                       </m:r>
                     </m:e>
                     <m:sub>
@@ -1417,13 +1267,7 @@
                             <w:rPr>
                               <w:rFonts w:ascii="Cambria Math" w:hAnsi="Cambria Math"/>
                             </w:rPr>
-                            <m:t>e</m:t>
-                          </m:r>
-                          <m:r>
-                            <w:rPr>
-                              <w:rFonts w:ascii="Cambria Math" w:hAnsi="Cambria Math"/>
-                            </w:rPr>
-                            <m:t>s</m:t>
+                            <m:t>es</m:t>
                           </m:r>
                         </m:e>
                         <m:sub>
@@ -1457,13 +1301,7 @@
                             <w:rPr>
                               <w:rFonts w:ascii="Cambria Math" w:hAnsi="Cambria Math"/>
                             </w:rPr>
-                            <m:t>e</m:t>
-                          </m:r>
-                          <m:r>
-                            <w:rPr>
-                              <w:rFonts w:ascii="Cambria Math" w:hAnsi="Cambria Math"/>
-                            </w:rPr>
-                            <m:t>s</m:t>
+                            <m:t>es</m:t>
                           </m:r>
                         </m:e>
                         <m:sub>
@@ -1495,13 +1333,7 @@
                             <w:rPr>
                               <w:rFonts w:ascii="Cambria Math" w:hAnsi="Cambria Math"/>
                             </w:rPr>
-                            <m:t>e</m:t>
-                          </m:r>
-                          <m:r>
-                            <w:rPr>
-                              <w:rFonts w:ascii="Cambria Math" w:hAnsi="Cambria Math"/>
-                            </w:rPr>
-                            <m:t>s</m:t>
+                            <m:t>es</m:t>
                           </m:r>
                         </m:e>
                         <m:sub>
@@ -1535,13 +1367,7 @@
                         <w:rPr>
                           <w:rFonts w:ascii="Cambria Math" w:hAnsi="Cambria Math"/>
                         </w:rPr>
-                        <m:t>e</m:t>
-                      </m:r>
-                      <m:r>
-                        <w:rPr>
-                          <w:rFonts w:ascii="Cambria Math" w:hAnsi="Cambria Math"/>
-                        </w:rPr>
-                        <m:t>s</m:t>
+                        <m:t>es</m:t>
                       </m:r>
                     </m:e>
                     <m:sub>
@@ -1573,13 +1399,7 @@
                         <w:rPr>
                           <w:rFonts w:ascii="Cambria Math" w:hAnsi="Cambria Math"/>
                         </w:rPr>
-                        <m:t>e</m:t>
-                      </m:r>
-                      <m:r>
-                        <w:rPr>
-                          <w:rFonts w:ascii="Cambria Math" w:hAnsi="Cambria Math"/>
-                        </w:rPr>
-                        <m:t>s</m:t>
+                        <m:t>es</m:t>
                       </m:r>
                     </m:e>
                     <m:sub>
@@ -1600,7 +1420,7 @@
     </w:p>
     <w:p>
       <w:pPr>
-        <w:pStyle w:val="ListParagraph"/>
+        <w:pStyle w:val="a3"/>
         <w:numPr>
           <w:ilvl w:val="0"/>
           <w:numId w:val="1"/>
@@ -1634,7 +1454,7 @@
     </w:p>
     <w:p>
       <w:pPr>
-        <w:pStyle w:val="ListParagraph"/>
+        <w:pStyle w:val="a3"/>
         <w:bidi/>
         <w:ind w:left="1080"/>
         <w:rPr>
@@ -1682,7 +1502,7 @@
     </w:p>
     <w:p>
       <w:pPr>
-        <w:pStyle w:val="ListParagraph"/>
+        <w:pStyle w:val="a3"/>
         <w:bidi/>
         <w:ind w:left="1080"/>
         <w:rPr>
@@ -1707,7 +1527,7 @@
     </w:p>
     <w:p>
       <w:pPr>
-        <w:pStyle w:val="ListParagraph"/>
+        <w:pStyle w:val="a3"/>
         <w:numPr>
           <w:ilvl w:val="0"/>
           <w:numId w:val="2"/>
@@ -1734,7 +1554,7 @@
     </w:p>
     <w:p>
       <w:pPr>
-        <w:pStyle w:val="ListParagraph"/>
+        <w:pStyle w:val="a3"/>
         <w:numPr>
           <w:ilvl w:val="0"/>
           <w:numId w:val="2"/>
@@ -1797,14 +1617,14 @@
     </w:p>
     <w:p>
       <w:pPr>
-        <w:pStyle w:val="ListParagraph"/>
+        <w:pStyle w:val="a3"/>
         <w:numPr>
           <w:ilvl w:val="0"/>
           <w:numId w:val="2"/>
         </w:numPr>
         <w:bidi/>
         <w:rPr>
-          <w:rFonts w:eastAsiaTheme="minorEastAsia" w:hint="cs"/>
+          <w:rFonts w:eastAsiaTheme="minorEastAsia"/>
         </w:rPr>
       </w:pPr>
       <w:r>
@@ -1906,7 +1726,7 @@
     </w:p>
     <w:p>
       <w:pPr>
-        <w:pStyle w:val="ListParagraph"/>
+        <w:pStyle w:val="a3"/>
         <w:numPr>
           <w:ilvl w:val="0"/>
           <w:numId w:val="2"/>
@@ -1929,7 +1749,7 @@
         <w:bidi/>
         <w:ind w:left="720"/>
         <w:rPr>
-          <w:rFonts w:eastAsiaTheme="minorEastAsia" w:hint="cs"/>
+          <w:rFonts w:eastAsiaTheme="minorEastAsia"/>
           <w:rtl/>
         </w:rPr>
       </w:pPr>
@@ -1950,14 +1770,14 @@
     </w:p>
     <w:p>
       <w:pPr>
-        <w:pStyle w:val="ListParagraph"/>
+        <w:pStyle w:val="a3"/>
         <w:numPr>
           <w:ilvl w:val="0"/>
           <w:numId w:val="1"/>
         </w:numPr>
         <w:bidi/>
         <w:rPr>
-          <w:rFonts w:eastAsiaTheme="minorEastAsia" w:hint="cs"/>
+          <w:rFonts w:eastAsiaTheme="minorEastAsia"/>
         </w:rPr>
       </w:pPr>
       <w:r>
@@ -1970,7 +1790,7 @@
     </w:p>
     <w:p>
       <w:pPr>
-        <w:pStyle w:val="ListParagraph"/>
+        <w:pStyle w:val="a3"/>
         <w:numPr>
           <w:ilvl w:val="0"/>
           <w:numId w:val="1"/>
@@ -1990,7 +1810,7 @@
     </w:p>
     <w:p>
       <w:pPr>
-        <w:pStyle w:val="ListParagraph"/>
+        <w:pStyle w:val="a3"/>
         <w:ind w:left="1080"/>
         <w:rPr>
           <w:rFonts w:eastAsiaTheme="minorEastAsia"/>
@@ -2005,7 +1825,7 @@
     </w:p>
     <w:p>
       <w:pPr>
-        <w:pStyle w:val="ListParagraph"/>
+        <w:pStyle w:val="a3"/>
         <w:ind w:left="1080"/>
         <w:rPr>
           <w:rFonts w:eastAsiaTheme="minorEastAsia"/>
@@ -2021,10 +1841,10 @@
     </w:p>
     <w:p>
       <w:pPr>
-        <w:pStyle w:val="ListParagraph"/>
+        <w:pStyle w:val="a3"/>
         <w:ind w:left="1080"/>
         <w:rPr>
-          <w:rFonts w:eastAsiaTheme="minorEastAsia"/>
+          <w:rFonts w:eastAsiaTheme="minorEastAsia" w:hint="cs"/>
           <w:rtl/>
         </w:rPr>
       </w:pPr>
@@ -2037,7 +1857,7 @@
     </w:p>
     <w:p>
       <w:pPr>
-        <w:pStyle w:val="ListParagraph"/>
+        <w:pStyle w:val="a3"/>
         <w:ind w:left="1080"/>
         <w:rPr>
           <w:rFonts w:eastAsiaTheme="minorEastAsia"/>
@@ -2053,7 +1873,7 @@
     </w:p>
     <w:p>
       <w:pPr>
-        <w:pStyle w:val="ListParagraph"/>
+        <w:pStyle w:val="a3"/>
         <w:ind w:left="1080"/>
         <w:rPr>
           <w:rFonts w:eastAsiaTheme="minorEastAsia"/>
@@ -2069,7 +1889,7 @@
     </w:p>
     <w:p>
       <w:pPr>
-        <w:pStyle w:val="ListParagraph"/>
+        <w:pStyle w:val="a3"/>
         <w:ind w:left="1080"/>
         <w:rPr>
           <w:rFonts w:eastAsiaTheme="minorEastAsia"/>
@@ -2084,11 +1904,11 @@
     </w:p>
     <w:p>
       <w:pPr>
-        <w:pStyle w:val="ListParagraph"/>
+        <w:pStyle w:val="a3"/>
         <w:bidi/>
         <w:ind w:left="1080"/>
         <w:rPr>
-          <w:rFonts w:eastAsiaTheme="minorEastAsia" w:hint="cs"/>
+          <w:rFonts w:eastAsiaTheme="minorEastAsia"/>
           <w:rtl/>
         </w:rPr>
       </w:pPr>
@@ -2102,11 +1922,11 @@
     </w:p>
     <w:p>
       <w:pPr>
-        <w:pStyle w:val="ListParagraph"/>
+        <w:pStyle w:val="a3"/>
         <w:bidi/>
         <w:ind w:left="1080"/>
         <w:rPr>
-          <w:rFonts w:eastAsiaTheme="minorEastAsia" w:hint="cs"/>
+          <w:rFonts w:eastAsiaTheme="minorEastAsia"/>
           <w:rtl/>
         </w:rPr>
       </w:pPr>
@@ -2129,17 +1949,982 @@
           <w:rtl/>
         </w:rPr>
         <w:t xml:space="preserve"> ראינו כי השחקן שלנו תמיד תופס את רוב הפינות בלוח ולכן לשחקן הפשוט אין אפשרות לנצח.</w:t>
+      </w:r>
+    </w:p>
+    <w:p>
+      <w:pPr>
+        <w:pStyle w:val="a3"/>
+        <w:bidi/>
+        <w:ind w:left="1080"/>
+        <w:rPr>
+          <w:rFonts w:eastAsiaTheme="minorEastAsia"/>
+          <w:rtl/>
+        </w:rPr>
+      </w:pPr>
+    </w:p>
+    <w:p>
+      <w:pPr>
+        <w:bidi/>
+        <w:rPr>
+          <w:rFonts w:eastAsiaTheme="minorEastAsia"/>
+          <w:u w:val="single"/>
+          <w:rtl/>
+        </w:rPr>
+      </w:pPr>
+      <w:r>
+        <w:rPr>
+          <w:rFonts w:eastAsiaTheme="minorEastAsia" w:hint="cs"/>
+          <w:u w:val="single"/>
+          <w:rtl/>
+        </w:rPr>
+        <w:t>חלק ד</w:t>
+      </w:r>
+    </w:p>
+    <w:p>
+      <w:pPr>
+        <w:pStyle w:val="a3"/>
+        <w:bidi/>
+        <w:rPr>
+          <w:rFonts w:eastAsiaTheme="minorEastAsia"/>
+          <w:rtl/>
+        </w:rPr>
+      </w:pPr>
+      <w:r>
+        <w:rPr>
+          <w:rFonts w:eastAsiaTheme="minorEastAsia" w:hint="cs"/>
+          <w:rtl/>
+        </w:rPr>
+        <w:t xml:space="preserve">אנו מצפים שיהיה הבדלים בין ביצועי </w:t>
+      </w:r>
+      <w:r>
+        <w:rPr>
+          <w:rFonts w:eastAsiaTheme="minorEastAsia"/>
+        </w:rPr>
+        <w:t>min max</w:t>
+      </w:r>
+      <w:r>
+        <w:rPr>
+          <w:rFonts w:eastAsiaTheme="minorEastAsia" w:hint="cs"/>
+          <w:rtl/>
+        </w:rPr>
+        <w:t xml:space="preserve"> ל </w:t>
+      </w:r>
+      <w:proofErr w:type="spellStart"/>
+      <w:r>
+        <w:rPr>
+          <w:rFonts w:eastAsiaTheme="minorEastAsia"/>
+        </w:rPr>
+        <w:t>alpha_beta</w:t>
+      </w:r>
+      <w:proofErr w:type="spellEnd"/>
+      <w:r>
+        <w:rPr>
+          <w:rFonts w:eastAsiaTheme="minorEastAsia" w:hint="cs"/>
+          <w:rtl/>
+        </w:rPr>
+        <w:t xml:space="preserve"> כאשר זמן החישוב מוגבל. אם ל2 השחקנים זמן חישוב לא מוגבל שניהם פועלים בצורה זהה. אלפא בטא הוא רק שיפור ליעילות והשיפור נכנס לתוקף במשטר </w:t>
+      </w:r>
+      <w:r>
+        <w:rPr>
+          <w:rFonts w:eastAsiaTheme="minorEastAsia"/>
+        </w:rPr>
+        <w:t>any time</w:t>
+      </w:r>
+      <w:r>
+        <w:rPr>
+          <w:rFonts w:eastAsiaTheme="minorEastAsia" w:hint="cs"/>
+          <w:rtl/>
+        </w:rPr>
+        <w:t xml:space="preserve"> שבו 2 השחקנים יכולים לבצע חישובים עד שנגמר להם הזמן </w:t>
+      </w:r>
+      <w:r>
+        <w:rPr>
+          <w:rFonts w:eastAsiaTheme="minorEastAsia"/>
+          <w:rtl/>
+        </w:rPr>
+        <w:t>–</w:t>
+      </w:r>
+      <w:r>
+        <w:rPr>
+          <w:rFonts w:eastAsiaTheme="minorEastAsia" w:hint="cs"/>
+          <w:rtl/>
+        </w:rPr>
+        <w:t xml:space="preserve"> במקרה כזה </w:t>
+      </w:r>
+      <w:r>
+        <w:rPr>
+          <w:rFonts w:eastAsiaTheme="minorEastAsia"/>
+        </w:rPr>
+        <w:t>alpha beta</w:t>
+      </w:r>
+      <w:r>
+        <w:rPr>
+          <w:rFonts w:eastAsiaTheme="minorEastAsia" w:hint="cs"/>
+          <w:rtl/>
+        </w:rPr>
+        <w:t xml:space="preserve"> יצליח "לראות" עמוק יותר בעץ החיפוש ולכן יש לו יתרון על </w:t>
+      </w:r>
+      <w:proofErr w:type="spellStart"/>
+      <w:r>
+        <w:rPr>
+          <w:rFonts w:eastAsiaTheme="minorEastAsia"/>
+        </w:rPr>
+        <w:t>min_max</w:t>
+      </w:r>
+      <w:proofErr w:type="spellEnd"/>
+    </w:p>
+    <w:p>
+      <w:pPr>
+        <w:pStyle w:val="a3"/>
+        <w:bidi/>
+        <w:rPr>
+          <w:rFonts w:eastAsiaTheme="minorEastAsia"/>
+          <w:rtl/>
+        </w:rPr>
+      </w:pPr>
+    </w:p>
+    <w:p>
+      <w:pPr>
+        <w:bidi/>
+        <w:rPr>
+          <w:rFonts w:eastAsiaTheme="minorEastAsia"/>
+          <w:rtl/>
+        </w:rPr>
+      </w:pPr>
+      <w:r>
+        <w:rPr>
+          <w:rFonts w:eastAsiaTheme="minorEastAsia" w:hint="cs"/>
+          <w:u w:val="single"/>
+          <w:rtl/>
+        </w:rPr>
+        <w:t>חלק ה</w:t>
+      </w:r>
+    </w:p>
+    <w:p>
+      <w:pPr>
+        <w:pStyle w:val="a3"/>
+        <w:numPr>
+          <w:ilvl w:val="0"/>
+          <w:numId w:val="4"/>
+        </w:numPr>
+        <w:bidi/>
+        <w:rPr>
+          <w:rFonts w:eastAsiaTheme="minorEastAsia"/>
+        </w:rPr>
+      </w:pPr>
+      <w:r>
+        <w:rPr>
+          <w:rFonts w:eastAsiaTheme="minorEastAsia" w:hint="cs"/>
+          <w:rtl/>
+        </w:rPr>
+        <w:t>מתוך כל השחקנים אנו מצפים לביצועים הטובים ביותר מ</w:t>
+      </w:r>
+      <w:proofErr w:type="spellStart"/>
+      <w:r>
+        <w:rPr>
+          <w:rFonts w:eastAsiaTheme="minorEastAsia"/>
+        </w:rPr>
+        <w:t>alpha_beta_player</w:t>
+      </w:r>
+      <w:proofErr w:type="spellEnd"/>
+      <w:r>
+        <w:rPr>
+          <w:rFonts w:eastAsiaTheme="minorEastAsia" w:hint="cs"/>
+          <w:rtl/>
+        </w:rPr>
+        <w:t xml:space="preserve"> .</w:t>
+      </w:r>
+      <w:r>
+        <w:rPr>
+          <w:rFonts w:eastAsiaTheme="minorEastAsia"/>
+        </w:rPr>
+        <w:t xml:space="preserve"> </w:t>
+      </w:r>
+      <w:r>
+        <w:rPr>
+          <w:rFonts w:eastAsiaTheme="minorEastAsia" w:hint="cs"/>
+          <w:rtl/>
+        </w:rPr>
+        <w:t xml:space="preserve"> </w:t>
+      </w:r>
+    </w:p>
+    <w:p>
+      <w:pPr>
+        <w:pStyle w:val="a3"/>
+        <w:bidi/>
+        <w:rPr>
+          <w:rFonts w:eastAsiaTheme="minorEastAsia" w:hint="cs"/>
+          <w:rtl/>
+        </w:rPr>
+      </w:pPr>
+      <w:r>
+        <w:rPr>
+          <w:rFonts w:eastAsiaTheme="minorEastAsia" w:hint="cs"/>
+          <w:rtl/>
+        </w:rPr>
+        <w:t xml:space="preserve">ההסתברות ש </w:t>
+      </w:r>
+      <w:proofErr w:type="spellStart"/>
+      <w:r>
+        <w:rPr>
+          <w:rFonts w:eastAsiaTheme="minorEastAsia"/>
+        </w:rPr>
+        <w:t>random_player</w:t>
+      </w:r>
+      <w:proofErr w:type="spellEnd"/>
+      <w:r>
+        <w:rPr>
+          <w:rFonts w:eastAsiaTheme="minorEastAsia" w:hint="cs"/>
+          <w:rtl/>
+        </w:rPr>
+        <w:t xml:space="preserve"> יבצע את ההחלטה הנכונה בכל מצב היא לכל הפחות </w:t>
+      </w:r>
+      <m:oMath>
+        <m:sSup>
+          <m:sSupPr>
+            <m:ctrlPr>
+              <w:rPr>
+                <w:rFonts w:ascii="Cambria Math" w:eastAsiaTheme="minorEastAsia" w:hAnsi="Cambria Math"/>
+              </w:rPr>
+            </m:ctrlPr>
+          </m:sSupPr>
+          <m:e>
+            <m:r>
+              <w:rPr>
+                <w:rFonts w:ascii="Cambria Math" w:eastAsiaTheme="minorEastAsia" w:hAnsi="Cambria Math"/>
+              </w:rPr>
+              <m:t>[options]</m:t>
+            </m:r>
+          </m:e>
+          <m:sup>
+            <m:r>
+              <w:rPr>
+                <w:rFonts w:ascii="Cambria Math" w:eastAsiaTheme="minorEastAsia" w:hAnsi="Cambria Math"/>
+              </w:rPr>
+              <m:t>D</m:t>
+            </m:r>
+          </m:sup>
+        </m:sSup>
+        <m:r>
+          <w:rPr>
+            <w:rFonts w:ascii="Cambria Math" w:eastAsiaTheme="minorEastAsia" w:hAnsi="Cambria Math"/>
+          </w:rPr>
+          <m:t xml:space="preserve"> </m:t>
+        </m:r>
+      </m:oMath>
+      <w:r>
+        <w:rPr>
+          <w:rFonts w:eastAsiaTheme="minorEastAsia"/>
+        </w:rPr>
+        <w:t xml:space="preserve"> </w:t>
+      </w:r>
+      <w:r>
+        <w:rPr>
+          <w:rFonts w:eastAsiaTheme="minorEastAsia" w:hint="cs"/>
+          <w:rtl/>
+        </w:rPr>
+        <w:t xml:space="preserve"> כאשר </w:t>
+      </w:r>
+      <w:r>
+        <w:rPr>
+          <w:rFonts w:eastAsiaTheme="minorEastAsia"/>
+        </w:rPr>
+        <w:t>D</w:t>
+      </w:r>
+      <w:r>
+        <w:rPr>
+          <w:rFonts w:eastAsiaTheme="minorEastAsia" w:hint="cs"/>
+          <w:rtl/>
+        </w:rPr>
+        <w:t xml:space="preserve"> הוא עומק העץ ומספר האפשרויות גדול מ4 בממוצע .</w:t>
+      </w:r>
+    </w:p>
+    <w:p>
+      <w:pPr>
+        <w:pStyle w:val="a3"/>
+        <w:bidi/>
+        <w:rPr>
+          <w:rFonts w:eastAsiaTheme="minorEastAsia" w:hint="cs"/>
+          <w:rtl/>
+        </w:rPr>
+      </w:pPr>
+      <w:proofErr w:type="spellStart"/>
+      <w:r>
+        <w:rPr>
+          <w:rFonts w:eastAsiaTheme="minorEastAsia"/>
+        </w:rPr>
+        <w:t>Simple_player</w:t>
+      </w:r>
+      <w:proofErr w:type="spellEnd"/>
+      <w:r>
+        <w:rPr>
+          <w:rFonts w:eastAsiaTheme="minorEastAsia" w:hint="cs"/>
+          <w:rtl/>
+        </w:rPr>
+        <w:t xml:space="preserve"> מסתכל רק לעומק אחד בעץ החיפוש ולכן כל שחקן שמסתכל יותר מעומק 1 יהיה טוב יותר.</w:t>
+      </w:r>
+    </w:p>
+    <w:p>
+      <w:pPr>
+        <w:pStyle w:val="a3"/>
+        <w:bidi/>
+        <w:rPr>
+          <w:rFonts w:eastAsiaTheme="minorEastAsia" w:hint="cs"/>
+          <w:rtl/>
+        </w:rPr>
+      </w:pPr>
+      <w:proofErr w:type="spellStart"/>
+      <w:r>
+        <w:rPr>
+          <w:rFonts w:eastAsiaTheme="minorEastAsia"/>
+        </w:rPr>
+        <w:t>Better_player</w:t>
+      </w:r>
+      <w:proofErr w:type="spellEnd"/>
+      <w:r>
+        <w:rPr>
+          <w:rFonts w:eastAsiaTheme="minorEastAsia" w:hint="cs"/>
+          <w:rtl/>
+        </w:rPr>
+        <w:t xml:space="preserve"> גם הוא מסתכל לעומק אחד אך הוא משקלל יותר פרמטרים להיוריסטיקה שלו ובמבחן אמפירי הוא תמיד </w:t>
+      </w:r>
+      <w:proofErr w:type="gramStart"/>
+      <w:r>
+        <w:rPr>
+          <w:rFonts w:eastAsiaTheme="minorEastAsia" w:hint="cs"/>
+          <w:rtl/>
+        </w:rPr>
+        <w:t>מנצח</w:t>
+      </w:r>
+      <w:r>
+        <w:rPr>
+          <w:rFonts w:eastAsiaTheme="minorEastAsia"/>
+        </w:rPr>
+        <w:t xml:space="preserve"> </w:t>
+      </w:r>
+      <w:r>
+        <w:rPr>
+          <w:rFonts w:eastAsiaTheme="minorEastAsia" w:hint="cs"/>
+          <w:rtl/>
+        </w:rPr>
+        <w:t xml:space="preserve"> (</w:t>
+      </w:r>
+      <w:proofErr w:type="gramEnd"/>
+      <w:r>
+        <w:rPr>
+          <w:rFonts w:eastAsiaTheme="minorEastAsia" w:hint="cs"/>
+          <w:rtl/>
+        </w:rPr>
+        <w:t>20 משחקים) לא משנה מי מתחיל.</w:t>
+      </w:r>
+    </w:p>
+    <w:p>
+      <w:pPr>
+        <w:pStyle w:val="a3"/>
+        <w:bidi/>
+        <w:rPr>
+          <w:rFonts w:eastAsiaTheme="minorEastAsia" w:hint="cs"/>
+          <w:rtl/>
+        </w:rPr>
+      </w:pPr>
+      <w:proofErr w:type="spellStart"/>
+      <w:r>
+        <w:rPr>
+          <w:rFonts w:eastAsiaTheme="minorEastAsia"/>
+        </w:rPr>
+        <w:t>Min_max</w:t>
+      </w:r>
+      <w:proofErr w:type="spellEnd"/>
+      <w:r>
+        <w:rPr>
+          <w:rFonts w:eastAsiaTheme="minorEastAsia" w:hint="cs"/>
+          <w:rtl/>
+        </w:rPr>
+        <w:t xml:space="preserve"> מסתכל לעומק יותר מ1 עם היוריסטיקה של </w:t>
+      </w:r>
+      <w:proofErr w:type="spellStart"/>
+      <w:r>
+        <w:rPr>
+          <w:rFonts w:eastAsiaTheme="minorEastAsia"/>
+        </w:rPr>
+        <w:t>better_player</w:t>
+      </w:r>
+      <w:proofErr w:type="spellEnd"/>
+      <w:r>
+        <w:rPr>
+          <w:rFonts w:eastAsiaTheme="minorEastAsia" w:hint="cs"/>
+          <w:rtl/>
+        </w:rPr>
+        <w:t xml:space="preserve"> ולכן יש לו יתרון עליו.</w:t>
+      </w:r>
+    </w:p>
+    <w:p>
+      <w:pPr>
+        <w:pStyle w:val="a3"/>
+        <w:bidi/>
+        <w:rPr>
+          <w:rFonts w:eastAsiaTheme="minorEastAsia"/>
+          <w:rtl/>
+        </w:rPr>
+      </w:pPr>
+      <w:proofErr w:type="spellStart"/>
+      <w:r>
+        <w:rPr>
+          <w:rFonts w:eastAsiaTheme="minorEastAsia"/>
+        </w:rPr>
+        <w:t>Alpha_beta_</w:t>
+      </w:r>
+      <w:proofErr w:type="gramStart"/>
+      <w:r>
+        <w:rPr>
+          <w:rFonts w:eastAsiaTheme="minorEastAsia"/>
+        </w:rPr>
+        <w:t>player</w:t>
+      </w:r>
+      <w:proofErr w:type="spellEnd"/>
+      <w:r>
+        <w:rPr>
+          <w:rFonts w:eastAsiaTheme="minorEastAsia"/>
+        </w:rPr>
+        <w:t xml:space="preserve"> </w:t>
+      </w:r>
+      <w:r>
+        <w:rPr>
+          <w:rFonts w:eastAsiaTheme="minorEastAsia" w:hint="cs"/>
+          <w:rtl/>
+        </w:rPr>
+        <w:t xml:space="preserve"> מפתח</w:t>
+      </w:r>
+      <w:proofErr w:type="gramEnd"/>
+      <w:r>
+        <w:rPr>
+          <w:rFonts w:eastAsiaTheme="minorEastAsia" w:hint="cs"/>
+          <w:rtl/>
+        </w:rPr>
+        <w:t xml:space="preserve"> </w:t>
+      </w:r>
+      <w:r>
+        <w:rPr>
+          <w:rFonts w:eastAsiaTheme="minorEastAsia" w:hint="cs"/>
+          <w:rtl/>
+        </w:rPr>
+        <w:t xml:space="preserve">בין 20% ל50% יותר עומקים (כלומר 20% עד 50% יותר </w:t>
+      </w:r>
+      <w:proofErr w:type="spellStart"/>
+      <w:r>
+        <w:rPr>
+          <w:rFonts w:eastAsiaTheme="minorEastAsia" w:hint="cs"/>
+          <w:rtl/>
+        </w:rPr>
+        <w:t>איטרציות</w:t>
+      </w:r>
+      <w:proofErr w:type="spellEnd"/>
+      <w:r>
+        <w:rPr>
+          <w:rFonts w:eastAsiaTheme="minorEastAsia" w:hint="cs"/>
+          <w:rtl/>
+        </w:rPr>
+        <w:t xml:space="preserve"> על </w:t>
+      </w:r>
+      <w:r>
+        <w:rPr>
+          <w:rFonts w:eastAsiaTheme="minorEastAsia"/>
+        </w:rPr>
+        <w:t>iterative deepening</w:t>
+      </w:r>
+      <w:r>
+        <w:rPr>
+          <w:rFonts w:eastAsiaTheme="minorEastAsia" w:hint="cs"/>
+          <w:rtl/>
+        </w:rPr>
+        <w:t xml:space="preserve"> ) מ</w:t>
+      </w:r>
+      <w:proofErr w:type="spellStart"/>
+      <w:r>
+        <w:rPr>
+          <w:rFonts w:eastAsiaTheme="minorEastAsia"/>
+        </w:rPr>
+        <w:t>min_max</w:t>
+      </w:r>
+      <w:proofErr w:type="spellEnd"/>
+      <w:r>
+        <w:rPr>
+          <w:rFonts w:eastAsiaTheme="minorEastAsia" w:hint="cs"/>
+          <w:rtl/>
+        </w:rPr>
+        <w:t xml:space="preserve"> . במבחן אמפירי התקבל כי </w:t>
+      </w:r>
+      <w:proofErr w:type="spellStart"/>
+      <w:r>
+        <w:rPr>
+          <w:rFonts w:eastAsiaTheme="minorEastAsia"/>
+        </w:rPr>
+        <w:t>alpha_beta</w:t>
+      </w:r>
+      <w:proofErr w:type="spellEnd"/>
+      <w:r>
+        <w:rPr>
+          <w:rFonts w:eastAsiaTheme="minorEastAsia" w:hint="cs"/>
+          <w:rtl/>
+        </w:rPr>
+        <w:t xml:space="preserve"> מנצח בכל פעם את</w:t>
+      </w:r>
+      <w:r>
+        <w:rPr>
+          <w:rFonts w:eastAsiaTheme="minorEastAsia"/>
+        </w:rPr>
+        <w:t xml:space="preserve"> </w:t>
+      </w:r>
+      <w:proofErr w:type="spellStart"/>
+      <w:r>
+        <w:rPr>
+          <w:rFonts w:eastAsiaTheme="minorEastAsia"/>
+        </w:rPr>
+        <w:t>min_max</w:t>
+      </w:r>
+      <w:proofErr w:type="spellEnd"/>
+      <w:r>
+        <w:rPr>
+          <w:rFonts w:eastAsiaTheme="minorEastAsia" w:hint="cs"/>
+          <w:rtl/>
+        </w:rPr>
+        <w:t xml:space="preserve"> לא משנה מי מתחיל (כ10 משחקים).</w:t>
+      </w:r>
+    </w:p>
+    <w:p>
+      <w:pPr>
+        <w:pStyle w:val="a3"/>
+        <w:bidi/>
+        <w:rPr>
+          <w:rFonts w:eastAsiaTheme="minorEastAsia"/>
+          <w:rtl/>
+        </w:rPr>
+      </w:pPr>
+      <w:r>
+        <w:rPr>
+          <w:rFonts w:eastAsiaTheme="minorEastAsia" w:hint="cs"/>
+          <w:rtl/>
+        </w:rPr>
+        <w:t xml:space="preserve">*מספר הפעמים שהמשחקים רצו אינו משנה מפני שהשחקנים </w:t>
+      </w:r>
+      <w:proofErr w:type="spellStart"/>
+      <w:r>
+        <w:rPr>
+          <w:rFonts w:eastAsiaTheme="minorEastAsia" w:hint="cs"/>
+          <w:rtl/>
+        </w:rPr>
+        <w:t>דטרמיניסטים</w:t>
+      </w:r>
+      <w:proofErr w:type="spellEnd"/>
+      <w:r>
+        <w:rPr>
+          <w:rFonts w:eastAsiaTheme="minorEastAsia" w:hint="cs"/>
+          <w:rtl/>
+        </w:rPr>
+        <w:t xml:space="preserve"> ורק תנאי ההתחלה (מי מתחיל) משפיעים על התוצאה.</w:t>
+      </w:r>
+    </w:p>
+    <w:p>
+      <w:pPr>
+        <w:bidi/>
+        <w:rPr>
+          <w:rFonts w:eastAsiaTheme="minorEastAsia"/>
+          <w:rtl/>
+        </w:rPr>
+      </w:pPr>
+      <w:r>
+        <w:rPr>
+          <w:rFonts w:eastAsiaTheme="minorEastAsia" w:hint="cs"/>
+          <w:rtl/>
+        </w:rPr>
+        <w:lastRenderedPageBreak/>
+        <w:t>2.</w:t>
+      </w:r>
+      <w:r>
+        <w:rPr>
+          <w:rFonts w:eastAsiaTheme="minorEastAsia" w:hint="cs"/>
+          <w:rtl/>
+        </w:rPr>
+        <w:tab/>
+      </w:r>
+      <w:proofErr w:type="gramStart"/>
+      <w:r>
+        <w:rPr>
+          <w:rFonts w:eastAsiaTheme="minorEastAsia"/>
+        </w:rPr>
+        <w:t>selective</w:t>
+      </w:r>
+      <w:proofErr w:type="gramEnd"/>
+      <w:r>
+        <w:rPr>
+          <w:rFonts w:eastAsiaTheme="minorEastAsia"/>
+        </w:rPr>
+        <w:t xml:space="preserve"> deepening for </w:t>
+      </w:r>
+      <w:proofErr w:type="spellStart"/>
+      <w:r>
+        <w:rPr>
+          <w:rFonts w:eastAsiaTheme="minorEastAsia"/>
+        </w:rPr>
+        <w:t>min_max</w:t>
+      </w:r>
+      <w:proofErr w:type="spellEnd"/>
+    </w:p>
+    <w:p>
+      <w:pPr>
+        <w:bidi/>
+        <w:rPr>
+          <w:rFonts w:eastAsiaTheme="minorEastAsia"/>
+          <w:rtl/>
+        </w:rPr>
+      </w:pPr>
+      <w:r>
+        <w:rPr>
+          <w:rFonts w:eastAsiaTheme="minorEastAsia" w:hint="cs"/>
+          <w:rtl/>
+        </w:rPr>
+        <w:t xml:space="preserve">השיפור טמון בעובדה שענפים שלמים בעץ החיפוש לא </w:t>
+      </w:r>
+      <w:proofErr w:type="spellStart"/>
+      <w:r>
+        <w:rPr>
+          <w:rFonts w:eastAsiaTheme="minorEastAsia" w:hint="cs"/>
+          <w:rtl/>
+        </w:rPr>
+        <w:t>ייפותחו</w:t>
+      </w:r>
+      <w:proofErr w:type="spellEnd"/>
+      <w:r>
+        <w:rPr>
+          <w:rFonts w:eastAsiaTheme="minorEastAsia" w:hint="cs"/>
+          <w:rtl/>
+        </w:rPr>
+        <w:t xml:space="preserve"> וזה יפנה זמן לפיתוח ענפים אחרים לעומק רב יותר. </w:t>
+      </w:r>
+      <w:r>
+        <w:rPr>
+          <w:rFonts w:eastAsiaTheme="minorEastAsia" w:hint="cs"/>
+          <w:rtl/>
+        </w:rPr>
+        <w:t xml:space="preserve">הענפים שלא </w:t>
+      </w:r>
+      <w:proofErr w:type="spellStart"/>
+      <w:r>
+        <w:rPr>
+          <w:rFonts w:eastAsiaTheme="minorEastAsia" w:hint="cs"/>
+          <w:rtl/>
+        </w:rPr>
+        <w:t>ייפתוחו</w:t>
+      </w:r>
+      <w:proofErr w:type="spellEnd"/>
+      <w:r>
+        <w:rPr>
+          <w:rFonts w:eastAsiaTheme="minorEastAsia" w:hint="cs"/>
+          <w:rtl/>
+        </w:rPr>
+        <w:t xml:space="preserve"> הם ענפים  שהאלגוריתם   יכול לשערך די בדיוק .</w:t>
+      </w:r>
+    </w:p>
+    <w:p>
+      <w:pPr>
+        <w:bidi/>
+        <w:rPr>
+          <w:rFonts w:eastAsiaTheme="minorEastAsia"/>
+          <w:rtl/>
+        </w:rPr>
+      </w:pPr>
+      <w:r>
+        <w:rPr>
+          <w:rFonts w:eastAsiaTheme="minorEastAsia" w:hint="cs"/>
+          <w:rtl/>
+        </w:rPr>
+        <w:t>ניתן לבצע במספר דרכים:</w:t>
+      </w:r>
+    </w:p>
+    <w:p>
+      <w:pPr>
+        <w:pStyle w:val="a3"/>
+        <w:numPr>
+          <w:ilvl w:val="0"/>
+          <w:numId w:val="8"/>
+        </w:numPr>
+        <w:bidi/>
+        <w:rPr>
+          <w:rFonts w:eastAsiaTheme="minorEastAsia"/>
+        </w:rPr>
+      </w:pPr>
+      <w:r>
+        <w:rPr>
+          <w:rFonts w:eastAsiaTheme="minorEastAsia" w:hint="cs"/>
+          <w:rtl/>
+        </w:rPr>
+        <w:t xml:space="preserve">כאשר ערך היוריסטיקה נשאר קבוע יחסית עבור פיתוח ענף </w:t>
+      </w:r>
+      <w:proofErr w:type="spellStart"/>
+      <w:r>
+        <w:rPr>
+          <w:rFonts w:eastAsiaTheme="minorEastAsia" w:hint="cs"/>
+          <w:rtl/>
+        </w:rPr>
+        <w:t>מסויים</w:t>
+      </w:r>
+      <w:proofErr w:type="spellEnd"/>
+      <w:r>
+        <w:rPr>
+          <w:rFonts w:eastAsiaTheme="minorEastAsia" w:hint="cs"/>
+          <w:rtl/>
+        </w:rPr>
+        <w:t xml:space="preserve"> </w:t>
+      </w:r>
+      <w:r>
+        <w:rPr>
+          <w:rFonts w:eastAsiaTheme="minorEastAsia"/>
+          <w:rtl/>
+        </w:rPr>
+        <w:t>–</w:t>
+      </w:r>
+      <w:r>
+        <w:rPr>
+          <w:rFonts w:eastAsiaTheme="minorEastAsia" w:hint="cs"/>
+          <w:rtl/>
+        </w:rPr>
+        <w:t xml:space="preserve"> נפסיק לבצע העמקות. ובניגוד לכך, אם נראה שערך יוריסטי של מצב </w:t>
+      </w:r>
+      <w:r>
+        <w:rPr>
+          <w:rFonts w:eastAsiaTheme="minorEastAsia" w:hint="cs"/>
+          <w:rtl/>
+        </w:rPr>
+        <w:t xml:space="preserve">כלשהו </w:t>
+      </w:r>
+      <w:r>
+        <w:rPr>
+          <w:rFonts w:eastAsiaTheme="minorEastAsia" w:hint="cs"/>
+          <w:rtl/>
+        </w:rPr>
+        <w:t>גבוה \ נמוך מהערך של אבא שלו בלפ</w:t>
       </w:r>
       <w:bookmarkStart w:id="0" w:name="_GoBack"/>
       <w:bookmarkEnd w:id="0"/>
-    </w:p>
-    <w:p>
-      <w:pPr>
-        <w:pStyle w:val="ListParagraph"/>
+      <w:r>
+        <w:rPr>
+          <w:rFonts w:eastAsiaTheme="minorEastAsia" w:hint="cs"/>
+          <w:rtl/>
+        </w:rPr>
+        <w:t xml:space="preserve">חות </w:t>
+      </w:r>
+      <w:r>
+        <w:rPr>
+          <w:rFonts w:eastAsiaTheme="minorEastAsia" w:hint="cs"/>
+        </w:rPr>
+        <w:t xml:space="preserve">C </w:t>
+      </w:r>
+      <w:r>
+        <w:rPr>
+          <w:rFonts w:eastAsiaTheme="minorEastAsia" w:hint="cs"/>
+          <w:rtl/>
+        </w:rPr>
+        <w:t>נבחר לפתח בכיוון הזה.</w:t>
+      </w:r>
+      <w:r>
+        <w:rPr>
+          <w:rFonts w:eastAsiaTheme="minorEastAsia" w:hint="cs"/>
+          <w:rtl/>
+        </w:rPr>
+        <w:t xml:space="preserve"> </w:t>
+      </w:r>
+    </w:p>
+    <w:p>
+      <w:pPr>
+        <w:pStyle w:val="a3"/>
+        <w:numPr>
+          <w:ilvl w:val="0"/>
+          <w:numId w:val="8"/>
+        </w:numPr>
         <w:bidi/>
-        <w:ind w:left="1080"/>
-        <w:rPr>
-          <w:rFonts w:eastAsiaTheme="minorEastAsia" w:hint="cs"/>
+        <w:rPr>
+          <w:rFonts w:eastAsiaTheme="minorEastAsia"/>
+        </w:rPr>
+      </w:pPr>
+      <w:r>
+        <w:rPr>
+          <w:rFonts w:eastAsiaTheme="minorEastAsia"/>
+        </w:rPr>
+        <w:t>Pre-processing</w:t>
+      </w:r>
+      <w:r>
+        <w:rPr>
+          <w:rFonts w:eastAsiaTheme="minorEastAsia" w:hint="cs"/>
+          <w:rtl/>
+        </w:rPr>
+        <w:t xml:space="preserve"> חישוב ושמירת ערך יוריסטי למצבים נפוצים לפני הריצה </w:t>
+      </w:r>
+      <w:proofErr w:type="spellStart"/>
+      <w:r>
+        <w:rPr>
+          <w:rFonts w:eastAsiaTheme="minorEastAsia" w:hint="cs"/>
+          <w:rtl/>
+        </w:rPr>
+        <w:t>האמיתית</w:t>
+      </w:r>
+      <w:proofErr w:type="spellEnd"/>
+      <w:r>
+        <w:rPr>
+          <w:rFonts w:eastAsiaTheme="minorEastAsia" w:hint="cs"/>
+          <w:rtl/>
+        </w:rPr>
+        <w:t>.</w:t>
+      </w:r>
+    </w:p>
+    <w:p>
+      <w:pPr>
+        <w:pStyle w:val="a3"/>
+        <w:numPr>
+          <w:ilvl w:val="0"/>
+          <w:numId w:val="8"/>
+        </w:numPr>
+        <w:bidi/>
+        <w:rPr>
+          <w:rFonts w:eastAsiaTheme="minorEastAsia"/>
+        </w:rPr>
+      </w:pPr>
+      <w:r>
+        <w:rPr>
+          <w:rFonts w:eastAsiaTheme="minorEastAsia"/>
+        </w:rPr>
+        <w:t>Caching</w:t>
+      </w:r>
+      <w:r>
+        <w:rPr>
+          <w:rFonts w:eastAsiaTheme="minorEastAsia" w:hint="cs"/>
+          <w:rtl/>
+        </w:rPr>
+        <w:t xml:space="preserve"> שמירה של טבלה המכילה </w:t>
+      </w:r>
+      <w:proofErr w:type="spellStart"/>
+      <w:r>
+        <w:rPr>
+          <w:rFonts w:eastAsiaTheme="minorEastAsia" w:hint="cs"/>
+          <w:rtl/>
+        </w:rPr>
+        <w:t>טאפל</w:t>
+      </w:r>
+      <w:proofErr w:type="spellEnd"/>
+      <w:r>
+        <w:rPr>
+          <w:rFonts w:eastAsiaTheme="minorEastAsia" w:hint="cs"/>
+          <w:rtl/>
+        </w:rPr>
+        <w:t xml:space="preserve"> (מצב , ערך , עומק ) ובכך בכל פעם שנבצע </w:t>
+      </w:r>
+      <w:r>
+        <w:rPr>
+          <w:rFonts w:eastAsiaTheme="minorEastAsia"/>
+        </w:rPr>
+        <w:t>deepening</w:t>
+      </w:r>
+      <w:r>
+        <w:rPr>
+          <w:rFonts w:eastAsiaTheme="minorEastAsia" w:hint="cs"/>
+          <w:rtl/>
+        </w:rPr>
+        <w:t xml:space="preserve"> מההתחלה (זהו תהליך </w:t>
+      </w:r>
+      <w:proofErr w:type="spellStart"/>
+      <w:r>
+        <w:rPr>
+          <w:rFonts w:eastAsiaTheme="minorEastAsia" w:hint="cs"/>
+          <w:rtl/>
+        </w:rPr>
+        <w:t>איטרטיבי</w:t>
+      </w:r>
+      <w:proofErr w:type="spellEnd"/>
+      <w:r>
+        <w:rPr>
+          <w:rFonts w:eastAsiaTheme="minorEastAsia" w:hint="cs"/>
+          <w:rtl/>
+        </w:rPr>
+        <w:t xml:space="preserve"> ) , לא נצטרך לחשב חלקים ממנו </w:t>
+      </w:r>
+      <w:r>
+        <w:rPr>
+          <w:rFonts w:eastAsiaTheme="minorEastAsia"/>
+          <w:rtl/>
+        </w:rPr>
+        <w:t>–</w:t>
+      </w:r>
+      <w:r>
+        <w:rPr>
+          <w:rFonts w:eastAsiaTheme="minorEastAsia" w:hint="cs"/>
+          <w:rtl/>
+        </w:rPr>
+        <w:t xml:space="preserve"> פשוט </w:t>
+      </w:r>
+      <w:proofErr w:type="spellStart"/>
+      <w:r>
+        <w:rPr>
+          <w:rFonts w:eastAsiaTheme="minorEastAsia" w:hint="cs"/>
+          <w:rtl/>
+        </w:rPr>
+        <w:t>נקח</w:t>
+      </w:r>
+      <w:proofErr w:type="spellEnd"/>
+      <w:r>
+        <w:rPr>
+          <w:rFonts w:eastAsiaTheme="minorEastAsia" w:hint="cs"/>
+          <w:rtl/>
+        </w:rPr>
+        <w:t xml:space="preserve"> את הערך מה </w:t>
+      </w:r>
+      <w:r>
+        <w:rPr>
+          <w:rFonts w:eastAsiaTheme="minorEastAsia"/>
+        </w:rPr>
+        <w:t>cache</w:t>
+      </w:r>
+      <w:r>
+        <w:rPr>
+          <w:rFonts w:eastAsiaTheme="minorEastAsia" w:hint="cs"/>
+          <w:rtl/>
+        </w:rPr>
+        <w:t xml:space="preserve"> ב </w:t>
+      </w:r>
+      <w:r>
+        <w:rPr>
+          <w:rFonts w:eastAsiaTheme="minorEastAsia"/>
+        </w:rPr>
+        <w:t>O(1)</w:t>
+      </w:r>
+    </w:p>
+    <w:p>
+      <w:pPr>
+        <w:pStyle w:val="a3"/>
+        <w:bidi/>
+        <w:rPr>
+          <w:rFonts w:eastAsiaTheme="minorEastAsia"/>
+          <w:rtl/>
+        </w:rPr>
+      </w:pPr>
+    </w:p>
+    <w:p>
+      <w:pPr>
+        <w:pStyle w:val="a3"/>
+        <w:bidi/>
+        <w:ind w:left="1800"/>
+        <w:rPr>
+          <w:rFonts w:eastAsiaTheme="minorEastAsia"/>
+          <w:rtl/>
+        </w:rPr>
+      </w:pPr>
+    </w:p>
+    <w:p>
+      <w:pPr>
+        <w:pStyle w:val="a3"/>
+        <w:bidi/>
+        <w:rPr>
+          <w:rFonts w:eastAsiaTheme="minorEastAsia" w:hint="cs"/>
+          <w:i/>
+          <w:rtl/>
         </w:rPr>
       </w:pPr>
     </w:p>
@@ -2154,8 +2939,275 @@
 </file>
 
 <file path=word/numbering.xml><?xml version="1.0" encoding="utf-8"?>
-<w:numbering xmlns:wpc="http://schemas.microsoft.com/office/word/2010/wordprocessingCanvas" xmlns:cx="http://schemas.microsoft.com/office/drawing/2014/chartex" xmlns:cx1="http://schemas.microsoft.com/office/drawing/2015/9/8/chartex" xmlns:cx2="http://schemas.microsoft.com/office/drawing/2015/10/21/chartex" xmlns:cx3="http://schemas.microsoft.com/office/drawing/2016/5/9/chartex" xmlns:cx4="http://schemas.microsoft.com/office/drawing/2016/5/10/chartex" xmlns:cx5="http://schemas.microsoft.com/office/drawing/2016/5/11/chartex" xmlns:cx6="http://schemas.microsoft.com/office/drawing/2016/5/12/chartex" xmlns:cx7="http://schemas.microsoft.com/office/drawing/2016/5/13/chartex" xmlns:cx8="http://schemas.microsoft.com/office/drawing/2016/5/14/chartex" xmlns:mc="http://schemas.openxmlformats.org/markup-compatibility/2006" xmlns:aink="http://schemas.microsoft.com/office/drawing/2016/ink" xmlns:am3d="http://schemas.microsoft.com/office/drawing/2017/model3d" xmlns:o="urn:schemas-microsoft-com:office:office" xmlns:r="http://schemas.openxmlformats.org/officeDocument/2006/relationships" xmlns:m="http://schemas.openxmlformats.org/officeDocument/2006/math" xmlns:v="urn:schemas-microsoft-com:vml" xmlns:wp14="http://schemas.microsoft.com/office/word/2010/wordprocessingDrawing" xmlns:wp="http://schemas.openxmlformats.org/drawingml/2006/wordprocessingDrawing" xmlns:w10="urn:schemas-microsoft-com:office:word" xmlns:w="http://schemas.openxmlformats.org/wordprocessingml/2006/main" xmlns:w14="http://schemas.microsoft.com/office/word/2010/wordml" xmlns:w15="http://schemas.microsoft.com/office/word/2012/wordml" xmlns:w16se="http://schemas.microsoft.com/office/word/2015/wordml/symex" xmlns:wpg="http://schemas.microsoft.com/office/word/2010/wordprocessingGroup" xmlns:wpi="http://schemas.microsoft.com/office/word/2010/wordprocessingInk" xmlns:wne="http://schemas.microsoft.com/office/word/2006/wordml" xmlns:wps="http://schemas.microsoft.com/office/word/2010/wordprocessingShape" mc:Ignorable="w14 w15 w16se wp14">
+<w:numbering xmlns:wpc="http://schemas.microsoft.com/office/word/2010/wordprocessingCanvas" xmlns:mc="http://schemas.openxmlformats.org/markup-compatibility/2006" xmlns:o="urn:schemas-microsoft-com:office:office" xmlns:r="http://schemas.openxmlformats.org/officeDocument/2006/relationships" xmlns:m="http://schemas.openxmlformats.org/officeDocument/2006/math" xmlns:v="urn:schemas-microsoft-com:vml" xmlns:wp14="http://schemas.microsoft.com/office/word/2010/wordprocessingDrawing" xmlns:wp="http://schemas.openxmlformats.org/drawingml/2006/wordprocessingDrawing" xmlns:w10="urn:schemas-microsoft-com:office:word" xmlns:w="http://schemas.openxmlformats.org/wordprocessingml/2006/main" xmlns:w14="http://schemas.microsoft.com/office/word/2010/wordml" xmlns:w15="http://schemas.microsoft.com/office/word/2012/wordml" xmlns:wpg="http://schemas.microsoft.com/office/word/2010/wordprocessingGroup" xmlns:wpi="http://schemas.microsoft.com/office/word/2010/wordprocessingInk" xmlns:wne="http://schemas.microsoft.com/office/word/2006/wordml" xmlns:wps="http://schemas.microsoft.com/office/word/2010/wordprocessingShape" mc:Ignorable="w14 w15 wp14">
   <w:abstractNum w:abstractNumId="0" w15:restartNumberingAfterBreak="0">
+    <w:nsid w:val="01985441"/>
+    <w:multiLevelType w:val="hybridMultilevel"/>
+    <w:tmpl w:val="BACE1448"/>
+    <w:lvl w:ilvl="0" w:tplc="0409000F">
+      <w:start w:val="1"/>
+      <w:numFmt w:val="decimal"/>
+      <w:lvlText w:val="%1."/>
+      <w:lvlJc w:val="left"/>
+      <w:pPr>
+        <w:ind w:left="720" w:hanging="360"/>
+      </w:pPr>
+      <w:rPr>
+        <w:rFonts w:hint="default"/>
+      </w:rPr>
+    </w:lvl>
+    <w:lvl w:ilvl="1" w:tplc="04090019" w:tentative="1">
+      <w:start w:val="1"/>
+      <w:numFmt w:val="lowerLetter"/>
+      <w:lvlText w:val="%2."/>
+      <w:lvlJc w:val="left"/>
+      <w:pPr>
+        <w:ind w:left="1440" w:hanging="360"/>
+      </w:pPr>
+    </w:lvl>
+    <w:lvl w:ilvl="2" w:tplc="0409001B" w:tentative="1">
+      <w:start w:val="1"/>
+      <w:numFmt w:val="lowerRoman"/>
+      <w:lvlText w:val="%3."/>
+      <w:lvlJc w:val="right"/>
+      <w:pPr>
+        <w:ind w:left="2160" w:hanging="180"/>
+      </w:pPr>
+    </w:lvl>
+    <w:lvl w:ilvl="3" w:tplc="0409000F" w:tentative="1">
+      <w:start w:val="1"/>
+      <w:numFmt w:val="decimal"/>
+      <w:lvlText w:val="%4."/>
+      <w:lvlJc w:val="left"/>
+      <w:pPr>
+        <w:ind w:left="2880" w:hanging="360"/>
+      </w:pPr>
+    </w:lvl>
+    <w:lvl w:ilvl="4" w:tplc="04090019" w:tentative="1">
+      <w:start w:val="1"/>
+      <w:numFmt w:val="lowerLetter"/>
+      <w:lvlText w:val="%5."/>
+      <w:lvlJc w:val="left"/>
+      <w:pPr>
+        <w:ind w:left="3600" w:hanging="360"/>
+      </w:pPr>
+    </w:lvl>
+    <w:lvl w:ilvl="5" w:tplc="0409001B" w:tentative="1">
+      <w:start w:val="1"/>
+      <w:numFmt w:val="lowerRoman"/>
+      <w:lvlText w:val="%6."/>
+      <w:lvlJc w:val="right"/>
+      <w:pPr>
+        <w:ind w:left="4320" w:hanging="180"/>
+      </w:pPr>
+    </w:lvl>
+    <w:lvl w:ilvl="6" w:tplc="0409000F" w:tentative="1">
+      <w:start w:val="1"/>
+      <w:numFmt w:val="decimal"/>
+      <w:lvlText w:val="%7."/>
+      <w:lvlJc w:val="left"/>
+      <w:pPr>
+        <w:ind w:left="5040" w:hanging="360"/>
+      </w:pPr>
+    </w:lvl>
+    <w:lvl w:ilvl="7" w:tplc="04090019" w:tentative="1">
+      <w:start w:val="1"/>
+      <w:numFmt w:val="lowerLetter"/>
+      <w:lvlText w:val="%8."/>
+      <w:lvlJc w:val="left"/>
+      <w:pPr>
+        <w:ind w:left="5760" w:hanging="360"/>
+      </w:pPr>
+    </w:lvl>
+    <w:lvl w:ilvl="8" w:tplc="0409001B" w:tentative="1">
+      <w:start w:val="1"/>
+      <w:numFmt w:val="lowerRoman"/>
+      <w:lvlText w:val="%9."/>
+      <w:lvlJc w:val="right"/>
+      <w:pPr>
+        <w:ind w:left="6480" w:hanging="180"/>
+      </w:pPr>
+    </w:lvl>
+  </w:abstractNum>
+  <w:abstractNum w:abstractNumId="1" w15:restartNumberingAfterBreak="0">
+    <w:nsid w:val="4B874E2D"/>
+    <w:multiLevelType w:val="hybridMultilevel"/>
+    <w:tmpl w:val="8E141E32"/>
+    <w:lvl w:ilvl="0" w:tplc="5B508A2E">
+      <w:start w:val="1"/>
+      <w:numFmt w:val="decimal"/>
+      <w:lvlText w:val="%1."/>
+      <w:lvlJc w:val="left"/>
+      <w:pPr>
+        <w:ind w:left="1800" w:hanging="360"/>
+      </w:pPr>
+      <w:rPr>
+        <w:rFonts w:hint="default"/>
+      </w:rPr>
+    </w:lvl>
+    <w:lvl w:ilvl="1" w:tplc="04090019" w:tentative="1">
+      <w:start w:val="1"/>
+      <w:numFmt w:val="lowerLetter"/>
+      <w:lvlText w:val="%2."/>
+      <w:lvlJc w:val="left"/>
+      <w:pPr>
+        <w:ind w:left="2160" w:hanging="360"/>
+      </w:pPr>
+    </w:lvl>
+    <w:lvl w:ilvl="2" w:tplc="0409001B" w:tentative="1">
+      <w:start w:val="1"/>
+      <w:numFmt w:val="lowerRoman"/>
+      <w:lvlText w:val="%3."/>
+      <w:lvlJc w:val="right"/>
+      <w:pPr>
+        <w:ind w:left="2880" w:hanging="180"/>
+      </w:pPr>
+    </w:lvl>
+    <w:lvl w:ilvl="3" w:tplc="0409000F" w:tentative="1">
+      <w:start w:val="1"/>
+      <w:numFmt w:val="decimal"/>
+      <w:lvlText w:val="%4."/>
+      <w:lvlJc w:val="left"/>
+      <w:pPr>
+        <w:ind w:left="3600" w:hanging="360"/>
+      </w:pPr>
+    </w:lvl>
+    <w:lvl w:ilvl="4" w:tplc="04090019" w:tentative="1">
+      <w:start w:val="1"/>
+      <w:numFmt w:val="lowerLetter"/>
+      <w:lvlText w:val="%5."/>
+      <w:lvlJc w:val="left"/>
+      <w:pPr>
+        <w:ind w:left="4320" w:hanging="360"/>
+      </w:pPr>
+    </w:lvl>
+    <w:lvl w:ilvl="5" w:tplc="0409001B" w:tentative="1">
+      <w:start w:val="1"/>
+      <w:numFmt w:val="lowerRoman"/>
+      <w:lvlText w:val="%6."/>
+      <w:lvlJc w:val="right"/>
+      <w:pPr>
+        <w:ind w:left="5040" w:hanging="180"/>
+      </w:pPr>
+    </w:lvl>
+    <w:lvl w:ilvl="6" w:tplc="0409000F" w:tentative="1">
+      <w:start w:val="1"/>
+      <w:numFmt w:val="decimal"/>
+      <w:lvlText w:val="%7."/>
+      <w:lvlJc w:val="left"/>
+      <w:pPr>
+        <w:ind w:left="5760" w:hanging="360"/>
+      </w:pPr>
+    </w:lvl>
+    <w:lvl w:ilvl="7" w:tplc="04090019" w:tentative="1">
+      <w:start w:val="1"/>
+      <w:numFmt w:val="lowerLetter"/>
+      <w:lvlText w:val="%8."/>
+      <w:lvlJc w:val="left"/>
+      <w:pPr>
+        <w:ind w:left="6480" w:hanging="360"/>
+      </w:pPr>
+    </w:lvl>
+    <w:lvl w:ilvl="8" w:tplc="0409001B" w:tentative="1">
+      <w:start w:val="1"/>
+      <w:numFmt w:val="lowerRoman"/>
+      <w:lvlText w:val="%9."/>
+      <w:lvlJc w:val="right"/>
+      <w:pPr>
+        <w:ind w:left="7200" w:hanging="180"/>
+      </w:pPr>
+    </w:lvl>
+  </w:abstractNum>
+  <w:abstractNum w:abstractNumId="2" w15:restartNumberingAfterBreak="0">
+    <w:nsid w:val="52EB59CC"/>
+    <w:multiLevelType w:val="hybridMultilevel"/>
+    <w:tmpl w:val="797E6438"/>
+    <w:lvl w:ilvl="0" w:tplc="5B508A2E">
+      <w:start w:val="1"/>
+      <w:numFmt w:val="decimal"/>
+      <w:lvlText w:val="%1."/>
+      <w:lvlJc w:val="left"/>
+      <w:pPr>
+        <w:ind w:left="1890" w:hanging="360"/>
+      </w:pPr>
+      <w:rPr>
+        <w:rFonts w:hint="default"/>
+      </w:rPr>
+    </w:lvl>
+    <w:lvl w:ilvl="1" w:tplc="04090019" w:tentative="1">
+      <w:start w:val="1"/>
+      <w:numFmt w:val="lowerLetter"/>
+      <w:lvlText w:val="%2."/>
+      <w:lvlJc w:val="left"/>
+      <w:pPr>
+        <w:ind w:left="2250" w:hanging="360"/>
+      </w:pPr>
+    </w:lvl>
+    <w:lvl w:ilvl="2" w:tplc="0409001B" w:tentative="1">
+      <w:start w:val="1"/>
+      <w:numFmt w:val="lowerRoman"/>
+      <w:lvlText w:val="%3."/>
+      <w:lvlJc w:val="right"/>
+      <w:pPr>
+        <w:ind w:left="2970" w:hanging="180"/>
+      </w:pPr>
+    </w:lvl>
+    <w:lvl w:ilvl="3" w:tplc="0409000F" w:tentative="1">
+      <w:start w:val="1"/>
+      <w:numFmt w:val="decimal"/>
+      <w:lvlText w:val="%4."/>
+      <w:lvlJc w:val="left"/>
+      <w:pPr>
+        <w:ind w:left="3690" w:hanging="360"/>
+      </w:pPr>
+    </w:lvl>
+    <w:lvl w:ilvl="4" w:tplc="04090019" w:tentative="1">
+      <w:start w:val="1"/>
+      <w:numFmt w:val="lowerLetter"/>
+      <w:lvlText w:val="%5."/>
+      <w:lvlJc w:val="left"/>
+      <w:pPr>
+        <w:ind w:left="4410" w:hanging="360"/>
+      </w:pPr>
+    </w:lvl>
+    <w:lvl w:ilvl="5" w:tplc="0409001B" w:tentative="1">
+      <w:start w:val="1"/>
+      <w:numFmt w:val="lowerRoman"/>
+      <w:lvlText w:val="%6."/>
+      <w:lvlJc w:val="right"/>
+      <w:pPr>
+        <w:ind w:left="5130" w:hanging="180"/>
+      </w:pPr>
+    </w:lvl>
+    <w:lvl w:ilvl="6" w:tplc="0409000F" w:tentative="1">
+      <w:start w:val="1"/>
+      <w:numFmt w:val="decimal"/>
+      <w:lvlText w:val="%7."/>
+      <w:lvlJc w:val="left"/>
+      <w:pPr>
+        <w:ind w:left="5850" w:hanging="360"/>
+      </w:pPr>
+    </w:lvl>
+    <w:lvl w:ilvl="7" w:tplc="04090019" w:tentative="1">
+      <w:start w:val="1"/>
+      <w:numFmt w:val="lowerLetter"/>
+      <w:lvlText w:val="%8."/>
+      <w:lvlJc w:val="left"/>
+      <w:pPr>
+        <w:ind w:left="6570" w:hanging="360"/>
+      </w:pPr>
+    </w:lvl>
+    <w:lvl w:ilvl="8" w:tplc="0409001B" w:tentative="1">
+      <w:start w:val="1"/>
+      <w:numFmt w:val="lowerRoman"/>
+      <w:lvlText w:val="%9."/>
+      <w:lvlJc w:val="right"/>
+      <w:pPr>
+        <w:ind w:left="7290" w:hanging="180"/>
+      </w:pPr>
+    </w:lvl>
+  </w:abstractNum>
+  <w:abstractNum w:abstractNumId="3" w15:restartNumberingAfterBreak="0">
     <w:nsid w:val="5A966E5F"/>
     <w:multiLevelType w:val="hybridMultilevel"/>
     <w:tmpl w:val="283872A4"/>
@@ -2268,7 +3320,274 @@
       </w:rPr>
     </w:lvl>
   </w:abstractNum>
-  <w:abstractNum w:abstractNumId="1" w15:restartNumberingAfterBreak="0">
+  <w:abstractNum w:abstractNumId="4" w15:restartNumberingAfterBreak="0">
+    <w:nsid w:val="69787197"/>
+    <w:multiLevelType w:val="hybridMultilevel"/>
+    <w:tmpl w:val="77C43E88"/>
+    <w:lvl w:ilvl="0" w:tplc="5B508A2E">
+      <w:start w:val="1"/>
+      <w:numFmt w:val="decimal"/>
+      <w:lvlText w:val="%1."/>
+      <w:lvlJc w:val="left"/>
+      <w:pPr>
+        <w:ind w:left="1080" w:hanging="360"/>
+      </w:pPr>
+      <w:rPr>
+        <w:rFonts w:hint="default"/>
+      </w:rPr>
+    </w:lvl>
+    <w:lvl w:ilvl="1" w:tplc="04090019" w:tentative="1">
+      <w:start w:val="1"/>
+      <w:numFmt w:val="lowerLetter"/>
+      <w:lvlText w:val="%2."/>
+      <w:lvlJc w:val="left"/>
+      <w:pPr>
+        <w:ind w:left="1800" w:hanging="360"/>
+      </w:pPr>
+    </w:lvl>
+    <w:lvl w:ilvl="2" w:tplc="0409001B" w:tentative="1">
+      <w:start w:val="1"/>
+      <w:numFmt w:val="lowerRoman"/>
+      <w:lvlText w:val="%3."/>
+      <w:lvlJc w:val="right"/>
+      <w:pPr>
+        <w:ind w:left="2520" w:hanging="180"/>
+      </w:pPr>
+    </w:lvl>
+    <w:lvl w:ilvl="3" w:tplc="0409000F" w:tentative="1">
+      <w:start w:val="1"/>
+      <w:numFmt w:val="decimal"/>
+      <w:lvlText w:val="%4."/>
+      <w:lvlJc w:val="left"/>
+      <w:pPr>
+        <w:ind w:left="3240" w:hanging="360"/>
+      </w:pPr>
+    </w:lvl>
+    <w:lvl w:ilvl="4" w:tplc="04090019" w:tentative="1">
+      <w:start w:val="1"/>
+      <w:numFmt w:val="lowerLetter"/>
+      <w:lvlText w:val="%5."/>
+      <w:lvlJc w:val="left"/>
+      <w:pPr>
+        <w:ind w:left="3960" w:hanging="360"/>
+      </w:pPr>
+    </w:lvl>
+    <w:lvl w:ilvl="5" w:tplc="0409001B" w:tentative="1">
+      <w:start w:val="1"/>
+      <w:numFmt w:val="lowerRoman"/>
+      <w:lvlText w:val="%6."/>
+      <w:lvlJc w:val="right"/>
+      <w:pPr>
+        <w:ind w:left="4680" w:hanging="180"/>
+      </w:pPr>
+    </w:lvl>
+    <w:lvl w:ilvl="6" w:tplc="0409000F" w:tentative="1">
+      <w:start w:val="1"/>
+      <w:numFmt w:val="decimal"/>
+      <w:lvlText w:val="%7."/>
+      <w:lvlJc w:val="left"/>
+      <w:pPr>
+        <w:ind w:left="5400" w:hanging="360"/>
+      </w:pPr>
+    </w:lvl>
+    <w:lvl w:ilvl="7" w:tplc="04090019" w:tentative="1">
+      <w:start w:val="1"/>
+      <w:numFmt w:val="lowerLetter"/>
+      <w:lvlText w:val="%8."/>
+      <w:lvlJc w:val="left"/>
+      <w:pPr>
+        <w:ind w:left="6120" w:hanging="360"/>
+      </w:pPr>
+    </w:lvl>
+    <w:lvl w:ilvl="8" w:tplc="0409001B" w:tentative="1">
+      <w:start w:val="1"/>
+      <w:numFmt w:val="lowerRoman"/>
+      <w:lvlText w:val="%9."/>
+      <w:lvlJc w:val="right"/>
+      <w:pPr>
+        <w:ind w:left="6840" w:hanging="180"/>
+      </w:pPr>
+    </w:lvl>
+  </w:abstractNum>
+  <w:abstractNum w:abstractNumId="5" w15:restartNumberingAfterBreak="0">
+    <w:nsid w:val="71D55B95"/>
+    <w:multiLevelType w:val="hybridMultilevel"/>
+    <w:tmpl w:val="C338C468"/>
+    <w:lvl w:ilvl="0" w:tplc="D07480C0">
+      <w:start w:val="1"/>
+      <w:numFmt w:val="hebrew1"/>
+      <w:lvlText w:val="%1."/>
+      <w:lvlJc w:val="left"/>
+      <w:pPr>
+        <w:ind w:left="720" w:hanging="360"/>
+      </w:pPr>
+      <w:rPr>
+        <w:rFonts w:hint="default"/>
+      </w:rPr>
+    </w:lvl>
+    <w:lvl w:ilvl="1" w:tplc="04090019" w:tentative="1">
+      <w:start w:val="1"/>
+      <w:numFmt w:val="lowerLetter"/>
+      <w:lvlText w:val="%2."/>
+      <w:lvlJc w:val="left"/>
+      <w:pPr>
+        <w:ind w:left="1440" w:hanging="360"/>
+      </w:pPr>
+    </w:lvl>
+    <w:lvl w:ilvl="2" w:tplc="0409001B" w:tentative="1">
+      <w:start w:val="1"/>
+      <w:numFmt w:val="lowerRoman"/>
+      <w:lvlText w:val="%3."/>
+      <w:lvlJc w:val="right"/>
+      <w:pPr>
+        <w:ind w:left="2160" w:hanging="180"/>
+      </w:pPr>
+    </w:lvl>
+    <w:lvl w:ilvl="3" w:tplc="0409000F" w:tentative="1">
+      <w:start w:val="1"/>
+      <w:numFmt w:val="decimal"/>
+      <w:lvlText w:val="%4."/>
+      <w:lvlJc w:val="left"/>
+      <w:pPr>
+        <w:ind w:left="2880" w:hanging="360"/>
+      </w:pPr>
+    </w:lvl>
+    <w:lvl w:ilvl="4" w:tplc="04090019" w:tentative="1">
+      <w:start w:val="1"/>
+      <w:numFmt w:val="lowerLetter"/>
+      <w:lvlText w:val="%5."/>
+      <w:lvlJc w:val="left"/>
+      <w:pPr>
+        <w:ind w:left="3600" w:hanging="360"/>
+      </w:pPr>
+    </w:lvl>
+    <w:lvl w:ilvl="5" w:tplc="0409001B" w:tentative="1">
+      <w:start w:val="1"/>
+      <w:numFmt w:val="lowerRoman"/>
+      <w:lvlText w:val="%6."/>
+      <w:lvlJc w:val="right"/>
+      <w:pPr>
+        <w:ind w:left="4320" w:hanging="180"/>
+      </w:pPr>
+    </w:lvl>
+    <w:lvl w:ilvl="6" w:tplc="0409000F" w:tentative="1">
+      <w:start w:val="1"/>
+      <w:numFmt w:val="decimal"/>
+      <w:lvlText w:val="%7."/>
+      <w:lvlJc w:val="left"/>
+      <w:pPr>
+        <w:ind w:left="5040" w:hanging="360"/>
+      </w:pPr>
+    </w:lvl>
+    <w:lvl w:ilvl="7" w:tplc="04090019" w:tentative="1">
+      <w:start w:val="1"/>
+      <w:numFmt w:val="lowerLetter"/>
+      <w:lvlText w:val="%8."/>
+      <w:lvlJc w:val="left"/>
+      <w:pPr>
+        <w:ind w:left="5760" w:hanging="360"/>
+      </w:pPr>
+    </w:lvl>
+    <w:lvl w:ilvl="8" w:tplc="0409001B" w:tentative="1">
+      <w:start w:val="1"/>
+      <w:numFmt w:val="lowerRoman"/>
+      <w:lvlText w:val="%9."/>
+      <w:lvlJc w:val="right"/>
+      <w:pPr>
+        <w:ind w:left="6480" w:hanging="180"/>
+      </w:pPr>
+    </w:lvl>
+  </w:abstractNum>
+  <w:abstractNum w:abstractNumId="6" w15:restartNumberingAfterBreak="0">
+    <w:nsid w:val="738210E8"/>
+    <w:multiLevelType w:val="hybridMultilevel"/>
+    <w:tmpl w:val="3670B692"/>
+    <w:lvl w:ilvl="0" w:tplc="0409000F">
+      <w:start w:val="1"/>
+      <w:numFmt w:val="decimal"/>
+      <w:lvlText w:val="%1."/>
+      <w:lvlJc w:val="left"/>
+      <w:pPr>
+        <w:ind w:left="720" w:hanging="360"/>
+      </w:pPr>
+      <w:rPr>
+        <w:rFonts w:hint="default"/>
+      </w:rPr>
+    </w:lvl>
+    <w:lvl w:ilvl="1" w:tplc="04090019" w:tentative="1">
+      <w:start w:val="1"/>
+      <w:numFmt w:val="lowerLetter"/>
+      <w:lvlText w:val="%2."/>
+      <w:lvlJc w:val="left"/>
+      <w:pPr>
+        <w:ind w:left="1440" w:hanging="360"/>
+      </w:pPr>
+    </w:lvl>
+    <w:lvl w:ilvl="2" w:tplc="0409001B" w:tentative="1">
+      <w:start w:val="1"/>
+      <w:numFmt w:val="lowerRoman"/>
+      <w:lvlText w:val="%3."/>
+      <w:lvlJc w:val="right"/>
+      <w:pPr>
+        <w:ind w:left="2160" w:hanging="180"/>
+      </w:pPr>
+    </w:lvl>
+    <w:lvl w:ilvl="3" w:tplc="0409000F" w:tentative="1">
+      <w:start w:val="1"/>
+      <w:numFmt w:val="decimal"/>
+      <w:lvlText w:val="%4."/>
+      <w:lvlJc w:val="left"/>
+      <w:pPr>
+        <w:ind w:left="2880" w:hanging="360"/>
+      </w:pPr>
+    </w:lvl>
+    <w:lvl w:ilvl="4" w:tplc="04090019" w:tentative="1">
+      <w:start w:val="1"/>
+      <w:numFmt w:val="lowerLetter"/>
+      <w:lvlText w:val="%5."/>
+      <w:lvlJc w:val="left"/>
+      <w:pPr>
+        <w:ind w:left="3600" w:hanging="360"/>
+      </w:pPr>
+    </w:lvl>
+    <w:lvl w:ilvl="5" w:tplc="0409001B" w:tentative="1">
+      <w:start w:val="1"/>
+      <w:numFmt w:val="lowerRoman"/>
+      <w:lvlText w:val="%6."/>
+      <w:lvlJc w:val="right"/>
+      <w:pPr>
+        <w:ind w:left="4320" w:hanging="180"/>
+      </w:pPr>
+    </w:lvl>
+    <w:lvl w:ilvl="6" w:tplc="0409000F" w:tentative="1">
+      <w:start w:val="1"/>
+      <w:numFmt w:val="decimal"/>
+      <w:lvlText w:val="%7."/>
+      <w:lvlJc w:val="left"/>
+      <w:pPr>
+        <w:ind w:left="5040" w:hanging="360"/>
+      </w:pPr>
+    </w:lvl>
+    <w:lvl w:ilvl="7" w:tplc="04090019" w:tentative="1">
+      <w:start w:val="1"/>
+      <w:numFmt w:val="lowerLetter"/>
+      <w:lvlText w:val="%8."/>
+      <w:lvlJc w:val="left"/>
+      <w:pPr>
+        <w:ind w:left="5760" w:hanging="360"/>
+      </w:pPr>
+    </w:lvl>
+    <w:lvl w:ilvl="8" w:tplc="0409001B" w:tentative="1">
+      <w:start w:val="1"/>
+      <w:numFmt w:val="lowerRoman"/>
+      <w:lvlText w:val="%9."/>
+      <w:lvlJc w:val="right"/>
+      <w:pPr>
+        <w:ind w:left="6480" w:hanging="180"/>
+      </w:pPr>
+    </w:lvl>
+  </w:abstractNum>
+  <w:abstractNum w:abstractNumId="7" w15:restartNumberingAfterBreak="0">
     <w:nsid w:val="783B363A"/>
     <w:multiLevelType w:val="hybridMultilevel"/>
     <w:tmpl w:val="A5844EFC"/>
@@ -2358,16 +3677,34 @@
     </w:lvl>
   </w:abstractNum>
   <w:num w:numId="1">
+    <w:abstractNumId w:val="7"/>
+  </w:num>
+  <w:num w:numId="2">
+    <w:abstractNumId w:val="3"/>
+  </w:num>
+  <w:num w:numId="3">
+    <w:abstractNumId w:val="6"/>
+  </w:num>
+  <w:num w:numId="4">
+    <w:abstractNumId w:val="0"/>
+  </w:num>
+  <w:num w:numId="5">
+    <w:abstractNumId w:val="4"/>
+  </w:num>
+  <w:num w:numId="6">
     <w:abstractNumId w:val="1"/>
   </w:num>
-  <w:num w:numId="2">
-    <w:abstractNumId w:val="0"/>
+  <w:num w:numId="7">
+    <w:abstractNumId w:val="2"/>
+  </w:num>
+  <w:num w:numId="8">
+    <w:abstractNumId w:val="5"/>
   </w:num>
 </w:numbering>
 </file>
 
 <file path=word/styles.xml><?xml version="1.0" encoding="utf-8"?>
-<w:styles xmlns:mc="http://schemas.openxmlformats.org/markup-compatibility/2006" xmlns:r="http://schemas.openxmlformats.org/officeDocument/2006/relationships" xmlns:w="http://schemas.openxmlformats.org/wordprocessingml/2006/main" xmlns:w14="http://schemas.microsoft.com/office/word/2010/wordml" xmlns:w15="http://schemas.microsoft.com/office/word/2012/wordml" xmlns:w16se="http://schemas.microsoft.com/office/word/2015/wordml/symex" mc:Ignorable="w14 w15 w16se">
+<w:styles xmlns:mc="http://schemas.openxmlformats.org/markup-compatibility/2006" xmlns:r="http://schemas.openxmlformats.org/officeDocument/2006/relationships" xmlns:w="http://schemas.openxmlformats.org/wordprocessingml/2006/main" xmlns:w14="http://schemas.microsoft.com/office/word/2010/wordml" xmlns:w15="http://schemas.microsoft.com/office/word/2012/wordml" mc:Ignorable="w14 w15">
   <w:docDefaults>
     <w:rPrDefault>
       <w:rPr>
@@ -2383,7 +3720,7 @@
       </w:pPr>
     </w:pPrDefault>
   </w:docDefaults>
-  <w:latentStyles w:defLockedState="0" w:defUIPriority="99" w:defSemiHidden="0" w:defUnhideWhenUsed="0" w:defQFormat="0" w:count="375">
+  <w:latentStyles w:defLockedState="0" w:defUIPriority="99" w:defSemiHidden="0" w:defUnhideWhenUsed="0" w:defQFormat="0" w:count="371">
     <w:lsdException w:name="Normal" w:uiPriority="0" w:qFormat="1"/>
     <w:lsdException w:name="heading 1" w:uiPriority="9" w:qFormat="1"/>
     <w:lsdException w:name="heading 2" w:semiHidden="1" w:uiPriority="9" w:unhideWhenUsed="1" w:qFormat="1"/>
@@ -2755,22 +4092,18 @@
     <w:lsdException w:name="List Table 5 Dark Accent 6" w:uiPriority="50"/>
     <w:lsdException w:name="List Table 6 Colorful Accent 6" w:uiPriority="51"/>
     <w:lsdException w:name="List Table 7 Colorful Accent 6" w:uiPriority="52"/>
-    <w:lsdException w:name="Mention" w:semiHidden="1" w:unhideWhenUsed="1"/>
-    <w:lsdException w:name="Smart Hyperlink" w:semiHidden="1" w:unhideWhenUsed="1"/>
-    <w:lsdException w:name="Hashtag" w:semiHidden="1" w:unhideWhenUsed="1"/>
-    <w:lsdException w:name="Unresolved Mention" w:semiHidden="1" w:unhideWhenUsed="1"/>
   </w:latentStyles>
-  <w:style w:type="paragraph" w:default="1" w:styleId="Normal">
+  <w:style w:type="paragraph" w:default="1" w:styleId="a">
     <w:name w:val="Normal"/>
     <w:qFormat/>
   </w:style>
-  <w:style w:type="character" w:default="1" w:styleId="DefaultParagraphFont">
+  <w:style w:type="character" w:default="1" w:styleId="a0">
     <w:name w:val="Default Paragraph Font"/>
     <w:uiPriority w:val="1"/>
     <w:semiHidden/>
     <w:unhideWhenUsed/>
   </w:style>
-  <w:style w:type="table" w:default="1" w:styleId="TableNormal">
+  <w:style w:type="table" w:default="1" w:styleId="a1">
     <w:name w:val="Normal Table"/>
     <w:uiPriority w:val="99"/>
     <w:semiHidden/>
@@ -2785,15 +4118,15 @@
       </w:tblCellMar>
     </w:tblPr>
   </w:style>
-  <w:style w:type="numbering" w:default="1" w:styleId="NoList">
+  <w:style w:type="numbering" w:default="1" w:styleId="a2">
     <w:name w:val="No List"/>
     <w:uiPriority w:val="99"/>
     <w:semiHidden/>
     <w:unhideWhenUsed/>
   </w:style>
-  <w:style w:type="paragraph" w:styleId="ListParagraph">
+  <w:style w:type="paragraph" w:styleId="a3">
     <w:name w:val="List Paragraph"/>
-    <w:basedOn w:val="Normal"/>
+    <w:basedOn w:val="a"/>
     <w:uiPriority w:val="34"/>
     <w:qFormat/>
     <w:rsid w:val="00D56514"/>
@@ -2802,9 +4135,9 @@
       <w:contextualSpacing/>
     </w:pPr>
   </w:style>
-  <w:style w:type="character" w:styleId="PlaceholderText">
+  <w:style w:type="character" w:styleId="a4">
     <w:name w:val="Placeholder Text"/>
-    <w:basedOn w:val="DefaultParagraphFont"/>
+    <w:basedOn w:val="a0"/>
     <w:uiPriority w:val="99"/>
     <w:semiHidden/>
     <w:rsid w:val="00D56514"/>

</xml_diff>

<commit_message>
Part F + word file updated
</commit_message>
<xml_diff>
--- a/AI2.docx
+++ b/AI2.docx
@@ -53,13 +53,8 @@
         </w:rPr>
         <w:t xml:space="preserve">נריץ 3 פעמים כאשר </w:t>
       </w:r>
-      <w:proofErr w:type="spellStart"/>
-      <w:r>
-        <w:t>simple_player</w:t>
-      </w:r>
-      <w:proofErr w:type="spellEnd"/>
-      <w:r>
-        <w:t xml:space="preserve"> </w:t>
+      <w:r>
+        <w:t xml:space="preserve">simple_player </w:t>
       </w:r>
       <w:r>
         <w:rPr>
@@ -108,11 +103,9 @@
         </w:rPr>
         <w:t xml:space="preserve">כעט 3 פעמים </w:t>
       </w:r>
-      <w:proofErr w:type="spellStart"/>
       <w:r>
         <w:t>random_player</w:t>
       </w:r>
-      <w:proofErr w:type="spellEnd"/>
       <w:r>
         <w:rPr>
           <w:rFonts w:hint="cs"/>
@@ -2009,14 +2002,12 @@
         </w:rPr>
         <w:t xml:space="preserve"> ל </w:t>
       </w:r>
-      <w:proofErr w:type="spellStart"/>
       <w:r>
         <w:rPr>
           <w:rFonts w:eastAsiaTheme="minorEastAsia"/>
         </w:rPr>
         <w:t>alpha_beta</w:t>
       </w:r>
-      <w:proofErr w:type="spellEnd"/>
       <w:r>
         <w:rPr>
           <w:rFonts w:eastAsiaTheme="minorEastAsia" w:hint="cs"/>
@@ -2064,14 +2055,12 @@
         </w:rPr>
         <w:t xml:space="preserve"> יצליח "לראות" עמוק יותר בעץ החיפוש ולכן יש לו יתרון על </w:t>
       </w:r>
-      <w:proofErr w:type="spellStart"/>
       <w:r>
         <w:rPr>
           <w:rFonts w:eastAsiaTheme="minorEastAsia"/>
         </w:rPr>
         <w:t>min_max</w:t>
       </w:r>
-      <w:proofErr w:type="spellEnd"/>
     </w:p>
     <w:p>
       <w:pPr>
@@ -2119,14 +2108,12 @@
         </w:rPr>
         <w:t>מתוך כל השחקנים אנו מצפים לביצועים הטובים ביותר מ</w:t>
       </w:r>
-      <w:proofErr w:type="spellStart"/>
       <w:r>
         <w:rPr>
           <w:rFonts w:eastAsiaTheme="minorEastAsia"/>
         </w:rPr>
         <w:t>alpha_beta_player</w:t>
       </w:r>
-      <w:proofErr w:type="spellEnd"/>
       <w:r>
         <w:rPr>
           <w:rFonts w:eastAsiaTheme="minorEastAsia" w:hint="cs"/>
@@ -2164,14 +2151,12 @@
         </w:rPr>
         <w:t xml:space="preserve">ההסתברות ש </w:t>
       </w:r>
-      <w:proofErr w:type="spellStart"/>
       <w:r>
         <w:rPr>
           <w:rFonts w:eastAsiaTheme="minorEastAsia"/>
         </w:rPr>
         <w:t>random_player</w:t>
       </w:r>
-      <w:proofErr w:type="spellEnd"/>
       <w:r>
         <w:rPr>
           <w:rFonts w:eastAsiaTheme="minorEastAsia" w:hint="cs"/>
@@ -2248,14 +2233,12 @@
           <w:rtl/>
         </w:rPr>
       </w:pPr>
-      <w:proofErr w:type="spellStart"/>
       <w:r>
         <w:rPr>
           <w:rFonts w:eastAsiaTheme="minorEastAsia"/>
         </w:rPr>
         <w:t>Simple_player</w:t>
       </w:r>
-      <w:proofErr w:type="spellEnd"/>
       <w:r>
         <w:rPr>
           <w:rFonts w:eastAsiaTheme="minorEastAsia" w:hint="cs"/>
@@ -2273,28 +2256,18 @@
           <w:rtl/>
         </w:rPr>
       </w:pPr>
-      <w:proofErr w:type="spellStart"/>
       <w:r>
         <w:rPr>
           <w:rFonts w:eastAsiaTheme="minorEastAsia"/>
         </w:rPr>
         <w:t>Better_player</w:t>
       </w:r>
-      <w:proofErr w:type="spellEnd"/>
-      <w:r>
-        <w:rPr>
-          <w:rFonts w:eastAsiaTheme="minorEastAsia" w:hint="cs"/>
-          <w:rtl/>
-        </w:rPr>
-        <w:t xml:space="preserve"> גם הוא מסתכל לעומק אחד אך הוא משקלל יותר פרמטרים להיוריסטיקה שלו ובמבחן אמפירי הוא תמיד </w:t>
-      </w:r>
-      <w:proofErr w:type="gramStart"/>
-      <w:r>
-        <w:rPr>
-          <w:rFonts w:eastAsiaTheme="minorEastAsia" w:hint="cs"/>
-          <w:rtl/>
-        </w:rPr>
-        <w:t>מנצח</w:t>
+      <w:r>
+        <w:rPr>
+          <w:rFonts w:eastAsiaTheme="minorEastAsia" w:hint="cs"/>
+          <w:rtl/>
+        </w:rPr>
+        <w:t xml:space="preserve"> גם הוא מסתכל לעומק אחד אך הוא משקלל יותר פרמטרים להיוריסטיקה שלו ובמבחן אמפירי הוא תמיד מנצח</w:t>
       </w:r>
       <w:r>
         <w:rPr>
@@ -2307,34 +2280,24 @@
           <w:rFonts w:eastAsiaTheme="minorEastAsia" w:hint="cs"/>
           <w:rtl/>
         </w:rPr>
-        <w:t xml:space="preserve"> (</w:t>
-      </w:r>
-      <w:proofErr w:type="gramEnd"/>
-      <w:r>
-        <w:rPr>
-          <w:rFonts w:eastAsiaTheme="minorEastAsia" w:hint="cs"/>
-          <w:rtl/>
-        </w:rPr>
-        <w:t>20 משחקים) לא משנה מי מתחיל.</w:t>
-      </w:r>
-    </w:p>
-    <w:p>
-      <w:pPr>
-        <w:pStyle w:val="ListParagraph"/>
-        <w:bidi/>
-        <w:rPr>
-          <w:rFonts w:eastAsiaTheme="minorEastAsia"/>
-          <w:rtl/>
-        </w:rPr>
-      </w:pPr>
-      <w:proofErr w:type="spellStart"/>
+        <w:t xml:space="preserve"> (20 משחקים) לא משנה מי מתחיל.</w:t>
+      </w:r>
+    </w:p>
+    <w:p>
+      <w:pPr>
+        <w:pStyle w:val="ListParagraph"/>
+        <w:bidi/>
+        <w:rPr>
+          <w:rFonts w:eastAsiaTheme="minorEastAsia"/>
+          <w:rtl/>
+        </w:rPr>
+      </w:pPr>
       <w:r>
         <w:rPr>
           <w:rFonts w:eastAsiaTheme="minorEastAsia"/>
         </w:rPr>
         <w:t>Min_max</w:t>
       </w:r>
-      <w:proofErr w:type="spellEnd"/>
       <w:r>
         <w:rPr>
           <w:rFonts w:eastAsiaTheme="minorEastAsia" w:hint="cs"/>
@@ -2342,14 +2305,12 @@
         </w:rPr>
         <w:t xml:space="preserve"> מסתכל לעומק יותר מ1 עם היוריסטיקה של </w:t>
       </w:r>
-      <w:proofErr w:type="spellStart"/>
       <w:r>
         <w:rPr>
           <w:rFonts w:eastAsiaTheme="minorEastAsia"/>
         </w:rPr>
         <w:t>better_player</w:t>
       </w:r>
-      <w:proofErr w:type="spellEnd"/>
       <w:r>
         <w:rPr>
           <w:rFonts w:eastAsiaTheme="minorEastAsia" w:hint="cs"/>
@@ -2367,64 +2328,25 @@
           <w:rtl/>
         </w:rPr>
       </w:pPr>
-      <w:proofErr w:type="spellStart"/>
-      <w:r>
-        <w:rPr>
-          <w:rFonts w:eastAsiaTheme="minorEastAsia"/>
-        </w:rPr>
-        <w:t>Alpha_beta_</w:t>
-      </w:r>
-      <w:proofErr w:type="gramStart"/>
-      <w:r>
-        <w:rPr>
-          <w:rFonts w:eastAsiaTheme="minorEastAsia"/>
-        </w:rPr>
-        <w:t>player</w:t>
-      </w:r>
-      <w:proofErr w:type="spellEnd"/>
-      <w:r>
-        <w:rPr>
-          <w:rFonts w:eastAsiaTheme="minorEastAsia"/>
-        </w:rPr>
-        <w:t xml:space="preserve"> </w:t>
-      </w:r>
-      <w:r>
-        <w:rPr>
-          <w:rFonts w:eastAsiaTheme="minorEastAsia" w:hint="cs"/>
-          <w:rtl/>
-        </w:rPr>
-        <w:t xml:space="preserve"> מפתח</w:t>
-      </w:r>
-      <w:proofErr w:type="gramEnd"/>
-      <w:r>
-        <w:rPr>
-          <w:rFonts w:eastAsiaTheme="minorEastAsia" w:hint="cs"/>
-          <w:rtl/>
-        </w:rPr>
-        <w:t xml:space="preserve"> </w:t>
-      </w:r>
-      <w:r>
-        <w:rPr>
-          <w:rFonts w:eastAsiaTheme="minorEastAsia" w:hint="cs"/>
-          <w:rtl/>
-        </w:rPr>
-        <w:t xml:space="preserve">בין 20% ל50% יותר עומקים (כלומר 20% עד 50% יותר </w:t>
-      </w:r>
-      <w:proofErr w:type="spellStart"/>
-      <w:r>
-        <w:rPr>
-          <w:rFonts w:eastAsiaTheme="minorEastAsia" w:hint="cs"/>
-          <w:rtl/>
-        </w:rPr>
-        <w:t>איטרציות</w:t>
-      </w:r>
-      <w:proofErr w:type="spellEnd"/>
-      <w:r>
-        <w:rPr>
-          <w:rFonts w:eastAsiaTheme="minorEastAsia" w:hint="cs"/>
-          <w:rtl/>
-        </w:rPr>
-        <w:t xml:space="preserve"> על </w:t>
+      <w:r>
+        <w:rPr>
+          <w:rFonts w:eastAsiaTheme="minorEastAsia"/>
+        </w:rPr>
+        <w:t xml:space="preserve">Alpha_beta_player </w:t>
+      </w:r>
+      <w:r>
+        <w:rPr>
+          <w:rFonts w:eastAsiaTheme="minorEastAsia" w:hint="cs"/>
+          <w:rtl/>
+        </w:rPr>
+        <w:t xml:space="preserve"> מפתח </w:t>
+      </w:r>
+      <w:r>
+        <w:rPr>
+          <w:rFonts w:eastAsiaTheme="minorEastAsia" w:hint="cs"/>
+          <w:rtl/>
+        </w:rPr>
+        <w:t xml:space="preserve">בין 20% ל50% יותר עומקים (כלומר 20% עד 50% יותר איטרציות על </w:t>
       </w:r>
       <w:r>
         <w:rPr>
@@ -2439,14 +2361,12 @@
         </w:rPr>
         <w:t xml:space="preserve"> ) מ</w:t>
       </w:r>
-      <w:proofErr w:type="spellStart"/>
       <w:r>
         <w:rPr>
           <w:rFonts w:eastAsiaTheme="minorEastAsia"/>
         </w:rPr>
         <w:t>min_max</w:t>
       </w:r>
-      <w:proofErr w:type="spellEnd"/>
       <w:r>
         <w:rPr>
           <w:rFonts w:eastAsiaTheme="minorEastAsia" w:hint="cs"/>
@@ -2454,14 +2374,12 @@
         </w:rPr>
         <w:t xml:space="preserve"> . במבחן אמפירי התקבל כי </w:t>
       </w:r>
-      <w:proofErr w:type="spellStart"/>
       <w:r>
         <w:rPr>
           <w:rFonts w:eastAsiaTheme="minorEastAsia"/>
         </w:rPr>
         <w:t>alpha_beta</w:t>
       </w:r>
-      <w:proofErr w:type="spellEnd"/>
       <w:r>
         <w:rPr>
           <w:rFonts w:eastAsiaTheme="minorEastAsia" w:hint="cs"/>
@@ -2473,16 +2391,8 @@
         <w:rPr>
           <w:rFonts w:eastAsiaTheme="minorEastAsia"/>
         </w:rPr>
-        <w:t xml:space="preserve"> </w:t>
-      </w:r>
-      <w:proofErr w:type="spellStart"/>
-      <w:r>
-        <w:rPr>
-          <w:rFonts w:eastAsiaTheme="minorEastAsia"/>
-        </w:rPr>
-        <w:t>min_max</w:t>
-      </w:r>
-      <w:proofErr w:type="spellEnd"/>
+        <w:t xml:space="preserve"> min_max</w:t>
+      </w:r>
       <w:r>
         <w:rPr>
           <w:rFonts w:eastAsiaTheme="minorEastAsia" w:hint="cs"/>
@@ -2505,23 +2415,7 @@
           <w:rFonts w:eastAsiaTheme="minorEastAsia" w:hint="cs"/>
           <w:rtl/>
         </w:rPr>
-        <w:t xml:space="preserve">*מספר הפעמים שהמשחקים רצו אינו משנה מפני שהשחקנים </w:t>
-      </w:r>
-      <w:proofErr w:type="spellStart"/>
-      <w:r>
-        <w:rPr>
-          <w:rFonts w:eastAsiaTheme="minorEastAsia" w:hint="cs"/>
-          <w:rtl/>
-        </w:rPr>
-        <w:t>דטרמיניסטים</w:t>
-      </w:r>
-      <w:proofErr w:type="spellEnd"/>
-      <w:r>
-        <w:rPr>
-          <w:rFonts w:eastAsiaTheme="minorEastAsia" w:hint="cs"/>
-          <w:rtl/>
-        </w:rPr>
-        <w:t xml:space="preserve"> ורק תנאי ההתחלה (מי מתחיל) משפיעים על התוצאה.</w:t>
+        <w:t>*מספר הפעמים שהמשחקים רצו אינו משנה מפני שהשחקנים דטרמיניסטים ורק תנאי ההתחלה (מי מתחיל) משפיעים על התוצאה.</w:t>
       </w:r>
     </w:p>
     <w:p>
@@ -2551,70 +2445,30 @@
         <w:rPr>
           <w:rFonts w:eastAsiaTheme="minorEastAsia"/>
         </w:rPr>
-        <w:t xml:space="preserve">selective deepening for </w:t>
-      </w:r>
-      <w:proofErr w:type="spellStart"/>
-      <w:r>
-        <w:rPr>
-          <w:rFonts w:eastAsiaTheme="minorEastAsia"/>
-        </w:rPr>
-        <w:t>min_max</w:t>
-      </w:r>
-      <w:proofErr w:type="spellEnd"/>
-    </w:p>
-    <w:p>
-      <w:pPr>
-        <w:bidi/>
-        <w:rPr>
-          <w:rFonts w:eastAsiaTheme="minorEastAsia"/>
-          <w:rtl/>
-        </w:rPr>
-      </w:pPr>
-      <w:r>
-        <w:rPr>
-          <w:rFonts w:eastAsiaTheme="minorEastAsia" w:hint="cs"/>
-          <w:rtl/>
-        </w:rPr>
-        <w:t xml:space="preserve">השיפור טמון בעובדה שענפים שלמים בעץ החיפוש לא </w:t>
-      </w:r>
-      <w:proofErr w:type="spellStart"/>
-      <w:r>
-        <w:rPr>
-          <w:rFonts w:eastAsiaTheme="minorEastAsia" w:hint="cs"/>
-          <w:rtl/>
-        </w:rPr>
-        <w:t>ייפותחו</w:t>
-      </w:r>
-      <w:proofErr w:type="spellEnd"/>
-      <w:r>
-        <w:rPr>
-          <w:rFonts w:eastAsiaTheme="minorEastAsia" w:hint="cs"/>
-          <w:rtl/>
-        </w:rPr>
-        <w:t xml:space="preserve"> וזה יפנה זמן לפיתוח ענפים אחרים לעומק רב יותר. </w:t>
-      </w:r>
-      <w:r>
-        <w:rPr>
-          <w:rFonts w:eastAsiaTheme="minorEastAsia" w:hint="cs"/>
-          <w:rtl/>
-        </w:rPr>
-        <w:t xml:space="preserve">הענפים שלא </w:t>
-      </w:r>
-      <w:proofErr w:type="spellStart"/>
-      <w:r>
-        <w:rPr>
-          <w:rFonts w:eastAsiaTheme="minorEastAsia" w:hint="cs"/>
-          <w:rtl/>
-        </w:rPr>
-        <w:t>ייפתוחו</w:t>
-      </w:r>
-      <w:proofErr w:type="spellEnd"/>
-      <w:r>
-        <w:rPr>
-          <w:rFonts w:eastAsiaTheme="minorEastAsia" w:hint="cs"/>
-          <w:rtl/>
-        </w:rPr>
-        <w:t xml:space="preserve"> הם ענפים  שהאלגוריתם   יכול לשערך די בדיוק .</w:t>
+        <w:t>selective deepening for min_max</w:t>
+      </w:r>
+    </w:p>
+    <w:p>
+      <w:pPr>
+        <w:bidi/>
+        <w:rPr>
+          <w:rFonts w:eastAsiaTheme="minorEastAsia"/>
+          <w:rtl/>
+        </w:rPr>
+      </w:pPr>
+      <w:r>
+        <w:rPr>
+          <w:rFonts w:eastAsiaTheme="minorEastAsia" w:hint="cs"/>
+          <w:rtl/>
+        </w:rPr>
+        <w:t xml:space="preserve">השיפור טמון בעובדה שענפים שלמים בעץ החיפוש לא ייפותחו וזה יפנה זמן לפיתוח ענפים אחרים לעומק רב יותר. </w:t>
+      </w:r>
+      <w:r>
+        <w:rPr>
+          <w:rFonts w:eastAsiaTheme="minorEastAsia" w:hint="cs"/>
+          <w:rtl/>
+        </w:rPr>
+        <w:t>הענפים שלא ייפתוחו הם ענפים  שהאלגוריתם   יכול לשערך די בדיוק .</w:t>
       </w:r>
     </w:p>
     <w:p>
@@ -2664,23 +2518,7 @@
           <w:rFonts w:eastAsiaTheme="minorEastAsia" w:hint="cs"/>
           <w:rtl/>
         </w:rPr>
-        <w:t xml:space="preserve">כאשר ערך היוריסטיקה נשאר קבוע יחסית עבור פיתוח ענף </w:t>
-      </w:r>
-      <w:proofErr w:type="spellStart"/>
-      <w:r>
-        <w:rPr>
-          <w:rFonts w:eastAsiaTheme="minorEastAsia" w:hint="cs"/>
-          <w:rtl/>
-        </w:rPr>
-        <w:t>מסויים</w:t>
-      </w:r>
-      <w:proofErr w:type="spellEnd"/>
-      <w:r>
-        <w:rPr>
-          <w:rFonts w:eastAsiaTheme="minorEastAsia" w:hint="cs"/>
-          <w:rtl/>
-        </w:rPr>
-        <w:t xml:space="preserve"> </w:t>
+        <w:t xml:space="preserve">כאשר ערך היוריסטיקה נשאר קבוע יחסית עבור פיתוח ענף מסויים </w:t>
       </w:r>
       <w:r>
         <w:rPr>
@@ -2754,23 +2592,7 @@
           <w:rFonts w:eastAsiaTheme="minorEastAsia" w:hint="cs"/>
           <w:rtl/>
         </w:rPr>
-        <w:t xml:space="preserve"> חישוב ושמירת ערך יוריסטי למצבים נפוצים לפני הריצה </w:t>
-      </w:r>
-      <w:proofErr w:type="spellStart"/>
-      <w:r>
-        <w:rPr>
-          <w:rFonts w:eastAsiaTheme="minorEastAsia" w:hint="cs"/>
-          <w:rtl/>
-        </w:rPr>
-        <w:t>האמיתית</w:t>
-      </w:r>
-      <w:proofErr w:type="spellEnd"/>
-      <w:r>
-        <w:rPr>
-          <w:rFonts w:eastAsiaTheme="minorEastAsia" w:hint="cs"/>
-          <w:rtl/>
-        </w:rPr>
-        <w:t>.</w:t>
+        <w:t xml:space="preserve"> חישוב ושמירת ערך יוריסטי למצבים נפוצים לפני הריצה האמיתית.</w:t>
       </w:r>
     </w:p>
     <w:p>
@@ -2796,23 +2618,7 @@
           <w:rFonts w:eastAsiaTheme="minorEastAsia" w:hint="cs"/>
           <w:rtl/>
         </w:rPr>
-        <w:t xml:space="preserve"> שמירה של טבלה המכילה </w:t>
-      </w:r>
-      <w:proofErr w:type="spellStart"/>
-      <w:r>
-        <w:rPr>
-          <w:rFonts w:eastAsiaTheme="minorEastAsia" w:hint="cs"/>
-          <w:rtl/>
-        </w:rPr>
-        <w:t>טאפל</w:t>
-      </w:r>
-      <w:proofErr w:type="spellEnd"/>
-      <w:r>
-        <w:rPr>
-          <w:rFonts w:eastAsiaTheme="minorEastAsia" w:hint="cs"/>
-          <w:rtl/>
-        </w:rPr>
-        <w:t xml:space="preserve"> (מצב , ערך , עומק ) ובכך בכל פעם שנבצע </w:t>
+        <w:t xml:space="preserve"> שמירה של טבלה המכילה טאפל (מצב , ערך , עומק ) ובכך בכל פעם שנבצע </w:t>
       </w:r>
       <w:r>
         <w:rPr>
@@ -2825,23 +2631,7 @@
           <w:rFonts w:eastAsiaTheme="minorEastAsia" w:hint="cs"/>
           <w:rtl/>
         </w:rPr>
-        <w:t xml:space="preserve"> מההתחלה (זהו תהליך </w:t>
-      </w:r>
-      <w:proofErr w:type="spellStart"/>
-      <w:r>
-        <w:rPr>
-          <w:rFonts w:eastAsiaTheme="minorEastAsia" w:hint="cs"/>
-          <w:rtl/>
-        </w:rPr>
-        <w:t>איטרטיבי</w:t>
-      </w:r>
-      <w:proofErr w:type="spellEnd"/>
-      <w:r>
-        <w:rPr>
-          <w:rFonts w:eastAsiaTheme="minorEastAsia" w:hint="cs"/>
-          <w:rtl/>
-        </w:rPr>
-        <w:t xml:space="preserve"> ) , לא נצטרך לחשב חלקים ממנו </w:t>
+        <w:t xml:space="preserve"> מההתחלה (זהו תהליך איטרטיבי ) , לא נצטרך לחשב חלקים ממנו </w:t>
       </w:r>
       <w:r>
         <w:rPr>
@@ -2855,23 +2645,7 @@
           <w:rFonts w:eastAsiaTheme="minorEastAsia" w:hint="cs"/>
           <w:rtl/>
         </w:rPr>
-        <w:t xml:space="preserve"> פשוט </w:t>
-      </w:r>
-      <w:proofErr w:type="spellStart"/>
-      <w:r>
-        <w:rPr>
-          <w:rFonts w:eastAsiaTheme="minorEastAsia" w:hint="cs"/>
-          <w:rtl/>
-        </w:rPr>
-        <w:t>נקח</w:t>
-      </w:r>
-      <w:proofErr w:type="spellEnd"/>
-      <w:r>
-        <w:rPr>
-          <w:rFonts w:eastAsiaTheme="minorEastAsia" w:hint="cs"/>
-          <w:rtl/>
-        </w:rPr>
-        <w:t xml:space="preserve"> את הערך מה </w:t>
+        <w:t xml:space="preserve"> פשוט נקח את הערך מה </w:t>
       </w:r>
       <w:r>
         <w:rPr>
@@ -3056,14 +2830,12 @@
         </w:rPr>
         <w:t xml:space="preserve"> וכמו כן התוכנה משתמשת במיון צעדים כך שאין צורך לכל מצב לחשב מחדש את ערך פונקציות ה</w:t>
       </w:r>
-      <w:proofErr w:type="spellStart"/>
       <w:r>
         <w:rPr>
           <w:rFonts w:eastAsiaTheme="minorEastAsia"/>
         </w:rPr>
         <w:t>Utilty</w:t>
       </w:r>
-      <w:proofErr w:type="spellEnd"/>
       <w:r>
         <w:rPr>
           <w:rFonts w:eastAsiaTheme="minorEastAsia" w:hint="cs"/>
@@ -3120,8 +2892,7 @@
         </w:numPr>
         <w:bidi/>
         <w:rPr>
-          <w:rFonts w:eastAsiaTheme="minorEastAsia" w:hint="cs"/>
-          <w:rtl/>
+          <w:rFonts w:eastAsiaTheme="minorEastAsia"/>
         </w:rPr>
       </w:pPr>
       <w:r>
@@ -3149,6 +2920,245 @@
           <w:rtl/>
         </w:rPr>
         <w:t xml:space="preserve"> שתכנתנו לו אלא בנוסף יש לו מידע ממשחקים שבוצעו בעבר.</w:t>
+      </w:r>
+    </w:p>
+    <w:p>
+      <w:pPr>
+        <w:pStyle w:val="ListParagraph"/>
+        <w:numPr>
+          <w:ilvl w:val="1"/>
+          <w:numId w:val="9"/>
+        </w:numPr>
+        <w:bidi/>
+        <w:rPr>
+          <w:rFonts w:eastAsiaTheme="minorEastAsia"/>
+        </w:rPr>
+      </w:pPr>
+      <w:r>
+        <w:rPr>
+          <w:rFonts w:eastAsiaTheme="minorEastAsia" w:hint="cs"/>
+          <w:rtl/>
+        </w:rPr>
+        <w:t>חמשת המשחקים הפופולריים ביותר:</w:t>
+      </w:r>
+    </w:p>
+    <w:p>
+      <w:pPr>
+        <w:pStyle w:val="ListParagraph"/>
+        <w:ind w:left="1440"/>
+        <w:rPr>
+          <w:rFonts w:eastAsiaTheme="minorEastAsia"/>
+        </w:rPr>
+      </w:pPr>
+      <w:r>
+        <w:rPr>
+          <w:rFonts w:eastAsiaTheme="minorEastAsia"/>
+        </w:rPr>
+        <w:t xml:space="preserve">  13493 +d3-c5+f6-f5+e6-e3+c3-f3+c4-b4</w:t>
+      </w:r>
+    </w:p>
+    <w:p>
+      <w:pPr>
+        <w:pStyle w:val="ListParagraph"/>
+        <w:ind w:left="1440"/>
+        <w:rPr>
+          <w:rFonts w:eastAsiaTheme="minorEastAsia"/>
+        </w:rPr>
+      </w:pPr>
+      <w:r>
+        <w:rPr>
+          <w:rFonts w:eastAsiaTheme="minorEastAsia"/>
+        </w:rPr>
+        <w:t xml:space="preserve">  13493 +d3-c5+f6-e3+c3-f5+e6-f3+c4-b4</w:t>
+      </w:r>
+    </w:p>
+    <w:p>
+      <w:pPr>
+        <w:pStyle w:val="ListParagraph"/>
+        <w:ind w:left="1440"/>
+        <w:rPr>
+          <w:rFonts w:eastAsiaTheme="minorEastAsia"/>
+        </w:rPr>
+      </w:pPr>
+      <w:r>
+        <w:rPr>
+          <w:rFonts w:eastAsiaTheme="minorEastAsia"/>
+        </w:rPr>
+        <w:t xml:space="preserve">  13493 +d3-c5+e6-f5+f6-e3+c3-f3+c4-b4</w:t>
+      </w:r>
+    </w:p>
+    <w:p>
+      <w:pPr>
+        <w:pStyle w:val="ListParagraph"/>
+        <w:ind w:left="1440"/>
+        <w:rPr>
+          <w:rFonts w:eastAsiaTheme="minorEastAsia"/>
+        </w:rPr>
+      </w:pPr>
+      <w:r>
+        <w:rPr>
+          <w:rFonts w:eastAsiaTheme="minorEastAsia"/>
+        </w:rPr>
+        <w:t xml:space="preserve">   7432 +d3-c5+f6-f5+e6-e3+d6-f7+g6-e7</w:t>
+      </w:r>
+    </w:p>
+    <w:p>
+      <w:pPr>
+        <w:pStyle w:val="ListParagraph"/>
+        <w:ind w:left="1440"/>
+        <w:rPr>
+          <w:rFonts w:eastAsiaTheme="minorEastAsia"/>
+          <w:rtl/>
+        </w:rPr>
+      </w:pPr>
+      <w:r>
+        <w:rPr>
+          <w:rFonts w:eastAsiaTheme="minorEastAsia"/>
+        </w:rPr>
+        <w:t xml:space="preserve">   7432 +d3-c5+e6-f5+f6-e3+d6-f7+g6-e7</w:t>
+      </w:r>
+    </w:p>
+    <w:p>
+      <w:pPr>
+        <w:pStyle w:val="ListParagraph"/>
+        <w:numPr>
+          <w:ilvl w:val="1"/>
+          <w:numId w:val="9"/>
+        </w:numPr>
+        <w:bidi/>
+        <w:rPr>
+          <w:rFonts w:eastAsiaTheme="minorEastAsia" w:hint="cs"/>
+        </w:rPr>
+      </w:pPr>
+      <w:r>
+        <w:rPr>
+          <w:rFonts w:eastAsiaTheme="minorEastAsia" w:hint="cs"/>
+          <w:rtl/>
+        </w:rPr>
+        <w:t>מומש.</w:t>
+      </w:r>
+    </w:p>
+    <w:p>
+      <w:pPr>
+        <w:pStyle w:val="ListParagraph"/>
+        <w:numPr>
+          <w:ilvl w:val="1"/>
+          <w:numId w:val="9"/>
+        </w:numPr>
+        <w:bidi/>
+        <w:rPr>
+          <w:rFonts w:eastAsiaTheme="minorEastAsia"/>
+        </w:rPr>
+      </w:pPr>
+      <w:r>
+        <w:rPr>
+          <w:rFonts w:eastAsiaTheme="minorEastAsia" w:hint="cs"/>
+          <w:rtl/>
+        </w:rPr>
+        <w:t>החיסרו</w:t>
+      </w:r>
+      <w:r>
+        <w:rPr>
+          <w:rFonts w:eastAsiaTheme="minorEastAsia" w:hint="eastAsia"/>
+          <w:rtl/>
+        </w:rPr>
+        <w:t>ן</w:t>
+      </w:r>
+      <w:r>
+        <w:rPr>
+          <w:rFonts w:eastAsiaTheme="minorEastAsia" w:hint="cs"/>
+          <w:rtl/>
+        </w:rPr>
+        <w:t xml:space="preserve"> בשיטה זו היא שבנינו את הספר לפי הפתיחות הכי פופולריות</w:t>
+      </w:r>
+      <w:r>
+        <w:rPr>
+          <w:rFonts w:eastAsiaTheme="minorEastAsia" w:hint="cs"/>
+          <w:rtl/>
+        </w:rPr>
+        <w:t xml:space="preserve"> אבל לא בהכרח מהלך פופולרי מוביל לניצחו</w:t>
+      </w:r>
+      <w:r>
+        <w:rPr>
+          <w:rFonts w:eastAsiaTheme="minorEastAsia" w:hint="eastAsia"/>
+          <w:rtl/>
+        </w:rPr>
+        <w:t>ן</w:t>
+      </w:r>
+      <w:r>
+        <w:rPr>
+          <w:rFonts w:eastAsiaTheme="minorEastAsia" w:hint="cs"/>
+          <w:rtl/>
+        </w:rPr>
+        <w:t>, אנחנו לא משתמשים בפונקציית ה</w:t>
+      </w:r>
+      <w:r>
+        <w:rPr>
+          <w:rFonts w:eastAsiaTheme="minorEastAsia" w:hint="cs"/>
+        </w:rPr>
+        <w:t>U</w:t>
+      </w:r>
+      <w:r>
+        <w:rPr>
+          <w:rFonts w:eastAsiaTheme="minorEastAsia"/>
+        </w:rPr>
+        <w:t>til</w:t>
+      </w:r>
+      <w:r>
+        <w:rPr>
+          <w:rFonts w:eastAsiaTheme="minorEastAsia" w:hint="cs"/>
+          <w:rtl/>
+        </w:rPr>
+        <w:t xml:space="preserve"> שכן נותנת לנו אינדיקצי</w:t>
+      </w:r>
+      <w:r>
+        <w:rPr>
+          <w:rFonts w:eastAsiaTheme="minorEastAsia" w:hint="eastAsia"/>
+          <w:rtl/>
+        </w:rPr>
+        <w:t>ה</w:t>
+      </w:r>
+      <w:r>
+        <w:rPr>
+          <w:rFonts w:eastAsiaTheme="minorEastAsia" w:hint="cs"/>
+          <w:rtl/>
+        </w:rPr>
+        <w:t xml:space="preserve"> לגבי הקרבה שלנו לניצחו</w:t>
+      </w:r>
+      <w:r>
+        <w:rPr>
+          <w:rFonts w:eastAsiaTheme="minorEastAsia" w:hint="eastAsia"/>
+          <w:rtl/>
+        </w:rPr>
+        <w:t>ן</w:t>
+      </w:r>
+      <w:r>
+        <w:rPr>
+          <w:rFonts w:eastAsiaTheme="minorEastAsia" w:hint="cs"/>
+          <w:rtl/>
+        </w:rPr>
+        <w:t>.</w:t>
+      </w:r>
+    </w:p>
+    <w:p>
+      <w:pPr>
+        <w:pStyle w:val="ListParagraph"/>
+        <w:numPr>
+          <w:ilvl w:val="1"/>
+          <w:numId w:val="9"/>
+        </w:numPr>
+        <w:bidi/>
+        <w:rPr>
+          <w:rFonts w:eastAsiaTheme="minorEastAsia" w:hint="cs"/>
+          <w:rtl/>
+        </w:rPr>
+      </w:pPr>
+      <w:r>
+        <w:rPr>
+          <w:rFonts w:eastAsiaTheme="minorEastAsia" w:hint="cs"/>
+          <w:rtl/>
+        </w:rPr>
+        <w:t>דרך נוספת להשתמש בקובץ המשחקים הינה לחלק את הקובץ לשני קבצים שונים, בקובץ הראשון יהיו רק משחקים בהם השחקן שמתחיל מנצח ובקובץ השני רק משחקים בהם השחקן השני מנצח. לאחר מכן נבצע את אותה פעולה על שני הקבצים כמו שעשינו בחלק הנוכחי. במשחק עצמו נבחר את המהלכים שלנו לפי הקובץ שמתאים לנו (אם אנו מתחילים נבחר מהקובץ בו השחקן שמתחיל מנצח ואם אנו שניים אז מהקובץ השני).</w:t>
       </w:r>
       <w:bookmarkStart w:id="0" w:name="_GoBack"/>
       <w:bookmarkEnd w:id="0"/>
@@ -4183,6 +4193,7 @@
     <w:lsdException w:name="HTML Sample" w:semiHidden="1" w:unhideWhenUsed="1"/>
     <w:lsdException w:name="HTML Typewriter" w:semiHidden="1" w:unhideWhenUsed="1"/>
     <w:lsdException w:name="HTML Variable" w:semiHidden="1" w:unhideWhenUsed="1"/>
+    <w:lsdException w:name="Normal Table" w:semiHidden="1" w:unhideWhenUsed="1"/>
     <w:lsdException w:name="annotation subject" w:semiHidden="1" w:unhideWhenUsed="1"/>
     <w:lsdException w:name="No List" w:semiHidden="1" w:unhideWhenUsed="1"/>
     <w:lsdException w:name="Outline List 1" w:semiHidden="1" w:unhideWhenUsed="1"/>
@@ -4226,8 +4237,10 @@
     <w:lsdException w:name="Table Elegant" w:semiHidden="1" w:unhideWhenUsed="1"/>
     <w:lsdException w:name="Table Professional" w:semiHidden="1" w:unhideWhenUsed="1"/>
     <w:lsdException w:name="Table Subtle 1" w:semiHidden="1" w:unhideWhenUsed="1"/>
+    <w:lsdException w:name="Table Subtle 2" w:semiHidden="1" w:unhideWhenUsed="1"/>
     <w:lsdException w:name="Table Web 1" w:semiHidden="1" w:unhideWhenUsed="1"/>
     <w:lsdException w:name="Table Web 2" w:semiHidden="1" w:unhideWhenUsed="1"/>
+    <w:lsdException w:name="Table Web 3" w:semiHidden="1" w:unhideWhenUsed="1"/>
     <w:lsdException w:name="Balloon Text" w:semiHidden="1" w:unhideWhenUsed="1"/>
     <w:lsdException w:name="Table Grid" w:uiPriority="39"/>
     <w:lsdException w:name="Table Theme" w:semiHidden="1" w:unhideWhenUsed="1"/>

</xml_diff>